<commit_message>
98% finalizado, falta mejorar el Indice y crear el manual de usuario
</commit_message>
<xml_diff>
--- a/01 - Paginas Preliminares/Indice.docx
+++ b/01 - Paginas Preliminares/Indice.docx
@@ -19,780 +19,1359 @@
         </w:rPr>
         <w:t>INDICE</w:t>
       </w:r>
+    </w:p>
+    <w:p>
+      <w:pPr>
+        <w:pStyle w:val="Predeterminado"/>
+        <w:spacing w:after="0" w:line="360" w:lineRule="auto"/>
+        <w:rPr>
+          <w:rFonts w:ascii="Arial" w:hAnsi="Arial" w:cs="Arial"/>
+          <w:b/>
+        </w:rPr>
+      </w:pPr>
+    </w:p>
+    <w:p>
+      <w:pPr>
+        <w:pStyle w:val="Predeterminado"/>
+        <w:spacing w:after="0" w:line="360" w:lineRule="auto"/>
+        <w:rPr>
+          <w:rFonts w:ascii="Arial" w:hAnsi="Arial" w:cs="Arial"/>
+        </w:rPr>
+      </w:pPr>
+      <w:r>
+        <w:rPr>
+          <w:rFonts w:ascii="Arial" w:hAnsi="Arial" w:cs="Arial"/>
+          <w:b/>
+        </w:rPr>
+        <w:t>INTRODUCCIÓN</w:t>
+      </w:r>
+      <w:r>
+        <w:rPr>
+          <w:rFonts w:ascii="Arial" w:hAnsi="Arial" w:cs="Arial"/>
+        </w:rPr>
+        <w:t xml:space="preserve"> </w:t>
+      </w:r>
+      <w:r>
+        <w:rPr>
+          <w:rFonts w:ascii="Arial" w:hAnsi="Arial" w:cs="Arial"/>
+        </w:rPr>
+        <w:t>1</w:t>
+      </w:r>
+    </w:p>
+    <w:p>
+      <w:pPr>
+        <w:spacing w:after="0" w:line="360" w:lineRule="auto"/>
+        <w:rPr>
+          <w:rFonts w:ascii="Arial" w:hAnsi="Arial" w:cs="Arial"/>
+          <w:b/>
+          <w:bCs/>
+        </w:rPr>
+      </w:pPr>
+      <w:r>
+        <w:rPr>
+          <w:rFonts w:ascii="Arial" w:hAnsi="Arial" w:cs="Arial"/>
+          <w:b/>
+          <w:bCs/>
+        </w:rPr>
+        <w:t xml:space="preserve">CAPÍTULO I: </w:t>
+      </w:r>
+      <w:r>
+        <w:rPr>
+          <w:rFonts w:ascii="Arial" w:hAnsi="Arial" w:cs="Arial"/>
+          <w:b/>
+          <w:bCs/>
+        </w:rPr>
+        <w:t>El Problema</w:t>
+      </w:r>
+    </w:p>
+    <w:p>
+      <w:pPr>
+        <w:spacing w:after="0" w:line="360" w:lineRule="auto"/>
+        <w:ind w:left="709"/>
+        <w:rPr>
+          <w:rFonts w:ascii="Arial" w:hAnsi="Arial" w:cs="Arial"/>
+          <w:b/>
+          <w:bCs/>
+        </w:rPr>
+      </w:pPr>
+      <w:r>
+        <w:rPr>
+          <w:rFonts w:ascii="Arial" w:hAnsi="Arial" w:cs="Arial"/>
+        </w:rPr>
+        <w:t>Planteamiento del Problema</w:t>
+      </w:r>
+      <w:r>
+        <w:rPr>
+          <w:rFonts w:ascii="Arial" w:hAnsi="Arial" w:cs="Arial"/>
+        </w:rPr>
+        <w:t xml:space="preserve"> 3</w:t>
+      </w:r>
+    </w:p>
+    <w:p>
+      <w:pPr>
+        <w:spacing w:after="0" w:line="360" w:lineRule="auto"/>
+        <w:ind w:left="709"/>
+        <w:rPr>
+          <w:rFonts w:ascii="Arial" w:hAnsi="Arial" w:cs="Arial"/>
+        </w:rPr>
+      </w:pPr>
+      <w:r>
+        <w:rPr>
+          <w:rFonts w:ascii="Arial" w:hAnsi="Arial" w:cs="Arial"/>
+        </w:rPr>
+        <w:t>Objetivos de la investigación</w:t>
+      </w:r>
+      <w:r>
+        <w:rPr>
+          <w:rFonts w:ascii="Arial" w:hAnsi="Arial" w:cs="Arial"/>
+        </w:rPr>
+        <w:t>:</w:t>
+      </w:r>
+      <w:r>
+        <w:rPr>
+          <w:rFonts w:ascii="Arial" w:hAnsi="Arial" w:cs="Arial"/>
+        </w:rPr>
+        <w:t xml:space="preserve"> 6</w:t>
+      </w:r>
+    </w:p>
+    <w:p>
+      <w:pPr>
+        <w:pStyle w:val="Prrafodelista"/>
+        <w:numPr>
+          <w:ilvl w:val="0"/>
+          <w:numId w:val="12"/>
+        </w:numPr>
+        <w:spacing w:after="0" w:line="360" w:lineRule="auto"/>
+        <w:ind w:left="1429"/>
+        <w:rPr>
+          <w:rFonts w:ascii="Arial" w:hAnsi="Arial" w:cs="Arial"/>
+        </w:rPr>
+      </w:pPr>
+      <w:r>
+        <w:rPr>
+          <w:rFonts w:ascii="Arial" w:hAnsi="Arial" w:cs="Arial"/>
+        </w:rPr>
+        <w:t>General</w:t>
+      </w:r>
+      <w:r>
+        <w:rPr>
+          <w:rFonts w:ascii="Arial" w:hAnsi="Arial" w:cs="Arial"/>
+        </w:rPr>
+        <w:t xml:space="preserve"> 6</w:t>
+      </w:r>
+    </w:p>
+    <w:p>
+      <w:pPr>
+        <w:pStyle w:val="Prrafodelista"/>
+        <w:numPr>
+          <w:ilvl w:val="0"/>
+          <w:numId w:val="12"/>
+        </w:numPr>
+        <w:spacing w:after="0" w:line="360" w:lineRule="auto"/>
+        <w:ind w:left="1429"/>
+        <w:rPr>
+          <w:rFonts w:ascii="Arial" w:hAnsi="Arial" w:cs="Arial"/>
+        </w:rPr>
+      </w:pPr>
+      <w:r>
+        <w:rPr>
+          <w:rFonts w:ascii="Arial" w:hAnsi="Arial" w:cs="Arial"/>
+        </w:rPr>
+        <w:t>Específicos</w:t>
+      </w:r>
+      <w:r>
+        <w:rPr>
+          <w:rFonts w:ascii="Arial" w:hAnsi="Arial" w:cs="Arial"/>
+        </w:rPr>
+        <w:t xml:space="preserve"> 6</w:t>
+      </w:r>
+    </w:p>
+    <w:p>
+      <w:pPr>
+        <w:spacing w:after="0" w:line="360" w:lineRule="auto"/>
+        <w:ind w:left="709"/>
+        <w:rPr>
+          <w:rFonts w:ascii="Arial" w:hAnsi="Arial" w:cs="Arial"/>
+        </w:rPr>
+      </w:pPr>
+      <w:r>
+        <w:rPr>
+          <w:rFonts w:ascii="Arial" w:hAnsi="Arial" w:cs="Arial"/>
+        </w:rPr>
+        <w:t>Justificación</w:t>
+      </w:r>
+      <w:r>
+        <w:rPr>
+          <w:rFonts w:ascii="Arial" w:hAnsi="Arial" w:cs="Arial"/>
+        </w:rPr>
+        <w:t xml:space="preserve"> 7</w:t>
+      </w:r>
+    </w:p>
+    <w:p>
+      <w:pPr>
+        <w:spacing w:after="0" w:line="360" w:lineRule="auto"/>
+        <w:rPr>
+          <w:rFonts w:ascii="Arial" w:hAnsi="Arial" w:cs="Arial"/>
+        </w:rPr>
+      </w:pPr>
+    </w:p>
+    <w:p>
+      <w:pPr>
+        <w:spacing w:after="0" w:line="360" w:lineRule="auto"/>
+        <w:rPr>
+          <w:rFonts w:ascii="Arial" w:hAnsi="Arial" w:cs="Arial"/>
+          <w:b/>
+          <w:bCs/>
+        </w:rPr>
+      </w:pPr>
+      <w:r>
+        <w:rPr>
+          <w:rFonts w:ascii="Arial" w:hAnsi="Arial" w:cs="Arial"/>
+          <w:b/>
+          <w:bCs/>
+        </w:rPr>
+        <w:t>CAPÍTULO</w:t>
+      </w:r>
+      <w:r>
+        <w:rPr>
+          <w:rFonts w:ascii="Arial" w:hAnsi="Arial" w:cs="Arial"/>
+          <w:b/>
+          <w:bCs/>
+        </w:rPr>
+        <w:t xml:space="preserve"> II: </w:t>
+      </w:r>
+      <w:r>
+        <w:rPr>
+          <w:rFonts w:ascii="Arial" w:hAnsi="Arial" w:cs="Arial"/>
+          <w:b/>
+          <w:bCs/>
+        </w:rPr>
+        <w:t>Marco Teórico</w:t>
+      </w:r>
+    </w:p>
+    <w:p>
+      <w:pPr>
+        <w:spacing w:after="0" w:line="360" w:lineRule="auto"/>
+        <w:rPr>
+          <w:rFonts w:ascii="Arial" w:hAnsi="Arial" w:cs="Arial"/>
+        </w:rPr>
+      </w:pPr>
+      <w:r>
+        <w:rPr>
+          <w:rFonts w:ascii="Arial" w:hAnsi="Arial" w:cs="Arial"/>
+        </w:rPr>
+        <w:tab/>
+        <w:t>Antecedentes</w:t>
+      </w:r>
+      <w:r>
+        <w:rPr>
+          <w:rFonts w:ascii="Arial" w:hAnsi="Arial" w:cs="Arial"/>
+        </w:rPr>
+        <w:t xml:space="preserve"> 9</w:t>
+      </w:r>
+    </w:p>
+    <w:p>
+      <w:pPr>
+        <w:spacing w:after="0" w:line="360" w:lineRule="auto"/>
+        <w:rPr>
+          <w:rFonts w:ascii="Arial" w:hAnsi="Arial" w:cs="Arial"/>
+        </w:rPr>
+      </w:pPr>
+      <w:r>
+        <w:rPr>
+          <w:rFonts w:ascii="Arial" w:hAnsi="Arial" w:cs="Arial"/>
+        </w:rPr>
+        <w:t xml:space="preserve"> </w:t>
+      </w:r>
+      <w:r>
+        <w:rPr>
+          <w:rFonts w:ascii="Arial" w:hAnsi="Arial" w:cs="Arial"/>
+        </w:rPr>
+        <w:tab/>
+        <w:t>Bases Teóricas</w:t>
+      </w:r>
+      <w:r>
+        <w:rPr>
+          <w:rFonts w:ascii="Arial" w:hAnsi="Arial" w:cs="Arial"/>
+        </w:rPr>
+        <w:t xml:space="preserve"> 11</w:t>
+      </w:r>
+    </w:p>
+    <w:p>
+      <w:pPr>
+        <w:spacing w:after="0" w:line="360" w:lineRule="auto"/>
+        <w:rPr>
+          <w:rFonts w:ascii="Arial" w:hAnsi="Arial" w:cs="Arial"/>
+        </w:rPr>
+      </w:pPr>
+      <w:r>
+        <w:rPr>
+          <w:rFonts w:ascii="Arial" w:hAnsi="Arial" w:cs="Arial"/>
+        </w:rPr>
+        <w:t xml:space="preserve"> </w:t>
+      </w:r>
+      <w:r>
+        <w:rPr>
+          <w:rFonts w:ascii="Arial" w:hAnsi="Arial" w:cs="Arial"/>
+        </w:rPr>
+        <w:tab/>
+        <w:t>Bases Legales</w:t>
+      </w:r>
+      <w:r>
+        <w:rPr>
+          <w:rFonts w:ascii="Arial" w:hAnsi="Arial" w:cs="Arial"/>
+        </w:rPr>
+        <w:t xml:space="preserve"> 17</w:t>
+      </w:r>
+    </w:p>
+    <w:p>
+      <w:pPr>
+        <w:spacing w:after="0" w:line="360" w:lineRule="auto"/>
+        <w:rPr>
+          <w:rFonts w:ascii="Arial" w:hAnsi="Arial" w:cs="Arial"/>
+        </w:rPr>
+      </w:pPr>
+    </w:p>
+    <w:p>
+      <w:pPr>
+        <w:spacing w:after="0" w:line="360" w:lineRule="auto"/>
+        <w:rPr>
+          <w:rFonts w:ascii="Arial" w:hAnsi="Arial" w:cs="Arial"/>
+          <w:b/>
+          <w:bCs/>
+        </w:rPr>
+      </w:pPr>
+      <w:r>
+        <w:rPr>
+          <w:rFonts w:ascii="Arial" w:hAnsi="Arial" w:cs="Arial"/>
+          <w:b/>
+          <w:bCs/>
+        </w:rPr>
+        <w:t>CAPÍTULO</w:t>
+      </w:r>
+      <w:r>
+        <w:rPr>
+          <w:rFonts w:ascii="Arial" w:hAnsi="Arial" w:cs="Arial"/>
+          <w:b/>
+          <w:bCs/>
+        </w:rPr>
+        <w:t xml:space="preserve"> III</w:t>
+      </w:r>
+      <w:r>
+        <w:rPr>
+          <w:rFonts w:ascii="Arial" w:hAnsi="Arial" w:cs="Arial"/>
+          <w:b/>
+          <w:bCs/>
+        </w:rPr>
+        <w:t xml:space="preserve">: </w:t>
+      </w:r>
+      <w:r>
+        <w:rPr>
+          <w:rFonts w:ascii="Arial" w:hAnsi="Arial" w:cs="Arial"/>
+          <w:b/>
+          <w:bCs/>
+        </w:rPr>
+        <w:t>Metodología de la Investigación</w:t>
+      </w:r>
+    </w:p>
+    <w:p>
+      <w:pPr>
+        <w:spacing w:after="0" w:line="360" w:lineRule="auto"/>
+        <w:rPr>
+          <w:rFonts w:ascii="Arial" w:hAnsi="Arial" w:cs="Arial"/>
+        </w:rPr>
+      </w:pPr>
+      <w:r>
+        <w:rPr>
+          <w:rFonts w:ascii="Arial" w:hAnsi="Arial" w:cs="Arial"/>
+        </w:rPr>
+        <w:tab/>
+        <w:t>Diseño de la Investigación</w:t>
+      </w:r>
+      <w:r>
+        <w:rPr>
+          <w:rFonts w:ascii="Arial" w:hAnsi="Arial" w:cs="Arial"/>
+        </w:rPr>
+        <w:t xml:space="preserve"> 20</w:t>
+      </w:r>
+    </w:p>
+    <w:p>
+      <w:pPr>
+        <w:spacing w:after="0" w:line="360" w:lineRule="auto"/>
+        <w:rPr>
+          <w:rFonts w:ascii="Arial" w:hAnsi="Arial" w:cs="Arial"/>
+        </w:rPr>
+      </w:pPr>
+      <w:r>
+        <w:rPr>
+          <w:rFonts w:ascii="Arial" w:hAnsi="Arial" w:cs="Arial"/>
+        </w:rPr>
+        <w:tab/>
+      </w:r>
+      <w:r>
+        <w:rPr>
+          <w:rFonts w:ascii="Arial" w:hAnsi="Arial" w:cs="Arial"/>
+        </w:rPr>
+        <w:t>Línea</w:t>
+      </w:r>
+      <w:r>
+        <w:rPr>
+          <w:rFonts w:ascii="Arial" w:hAnsi="Arial" w:cs="Arial"/>
+        </w:rPr>
+        <w:t xml:space="preserve"> de Investigación</w:t>
+      </w:r>
+      <w:r>
+        <w:rPr>
+          <w:rFonts w:ascii="Arial" w:hAnsi="Arial" w:cs="Arial"/>
+        </w:rPr>
+        <w:t xml:space="preserve"> 22</w:t>
+      </w:r>
+    </w:p>
+    <w:p>
+      <w:pPr>
+        <w:spacing w:after="0" w:line="360" w:lineRule="auto"/>
+        <w:rPr>
+          <w:rFonts w:ascii="Arial" w:hAnsi="Arial" w:cs="Arial"/>
+        </w:rPr>
+      </w:pPr>
+      <w:r>
+        <w:rPr>
+          <w:rFonts w:ascii="Arial" w:hAnsi="Arial" w:cs="Arial"/>
+        </w:rPr>
+        <w:tab/>
+        <w:t>Instrumentos y Técnicas de Recolección de Datos</w:t>
+      </w:r>
+      <w:r>
+        <w:rPr>
+          <w:rFonts w:ascii="Arial" w:hAnsi="Arial" w:cs="Arial"/>
+        </w:rPr>
+        <w:t xml:space="preserve"> 22</w:t>
+      </w:r>
+    </w:p>
+    <w:p>
+      <w:pPr>
+        <w:spacing w:after="0" w:line="360" w:lineRule="auto"/>
+        <w:rPr>
+          <w:rFonts w:ascii="Arial" w:hAnsi="Arial" w:cs="Arial"/>
+        </w:rPr>
+      </w:pPr>
+      <w:r>
+        <w:rPr>
+          <w:rFonts w:ascii="Arial" w:hAnsi="Arial" w:cs="Arial"/>
+        </w:rPr>
+        <w:tab/>
+        <w:t>Técnicas de Análisis de la Investigación</w:t>
+      </w:r>
+      <w:r>
+        <w:rPr>
+          <w:rFonts w:ascii="Arial" w:hAnsi="Arial" w:cs="Arial"/>
+        </w:rPr>
+        <w:t xml:space="preserve"> 23</w:t>
+      </w:r>
+    </w:p>
+    <w:p>
+      <w:pPr>
+        <w:spacing w:after="0" w:line="360" w:lineRule="auto"/>
+        <w:rPr>
+          <w:rFonts w:ascii="Arial" w:hAnsi="Arial" w:cs="Arial"/>
+        </w:rPr>
+      </w:pPr>
+      <w:r>
+        <w:rPr>
+          <w:rFonts w:ascii="Arial" w:hAnsi="Arial" w:cs="Arial"/>
+        </w:rPr>
+        <w:tab/>
+        <w:t>Actores que Intervienen</w:t>
+      </w:r>
+      <w:r>
+        <w:rPr>
+          <w:rFonts w:ascii="Arial" w:hAnsi="Arial" w:cs="Arial"/>
+        </w:rPr>
+        <w:t xml:space="preserve"> 23</w:t>
+      </w:r>
+    </w:p>
+    <w:p>
+      <w:pPr>
+        <w:spacing w:after="0" w:line="360" w:lineRule="auto"/>
+        <w:rPr>
+          <w:rFonts w:ascii="Arial" w:hAnsi="Arial" w:cs="Arial"/>
+        </w:rPr>
+      </w:pPr>
+      <w:r>
+        <w:rPr>
+          <w:rFonts w:ascii="Arial" w:hAnsi="Arial" w:cs="Arial"/>
+        </w:rPr>
+        <w:tab/>
+        <w:t>Metodología Tecnológica</w:t>
+      </w:r>
+      <w:r>
+        <w:rPr>
+          <w:rFonts w:ascii="Arial" w:hAnsi="Arial" w:cs="Arial"/>
+        </w:rPr>
+        <w:t xml:space="preserve"> 24</w:t>
+      </w:r>
+    </w:p>
+    <w:p>
+      <w:pPr>
+        <w:spacing w:after="0" w:line="360" w:lineRule="auto"/>
+        <w:rPr>
+          <w:rFonts w:ascii="Arial" w:hAnsi="Arial" w:cs="Arial"/>
+        </w:rPr>
+      </w:pPr>
+      <w:r>
+        <w:rPr>
+          <w:rFonts w:ascii="Arial" w:hAnsi="Arial" w:cs="Arial"/>
+        </w:rPr>
+        <w:tab/>
+        <w:t>Fases de la Metodología</w:t>
+      </w:r>
+      <w:r>
+        <w:rPr>
+          <w:rFonts w:ascii="Arial" w:hAnsi="Arial" w:cs="Arial"/>
+        </w:rPr>
+        <w:t xml:space="preserve"> 25</w:t>
+      </w:r>
+    </w:p>
+    <w:p>
+      <w:pPr>
+        <w:spacing w:after="0" w:line="360" w:lineRule="auto"/>
+        <w:rPr>
+          <w:rFonts w:ascii="Arial" w:hAnsi="Arial" w:cs="Arial"/>
+          <w:b/>
+          <w:bCs/>
+        </w:rPr>
+      </w:pPr>
+    </w:p>
+    <w:p>
+      <w:pPr>
+        <w:spacing w:after="0" w:line="360" w:lineRule="auto"/>
+        <w:jc w:val="both"/>
+        <w:rPr>
+          <w:rFonts w:ascii="Arial" w:hAnsi="Arial" w:cs="Arial"/>
+          <w:b/>
+          <w:bCs/>
+        </w:rPr>
+      </w:pPr>
+      <w:r>
+        <w:rPr>
+          <w:rFonts w:ascii="Arial" w:hAnsi="Arial" w:cs="Arial"/>
+          <w:b/>
+          <w:bCs/>
+        </w:rPr>
+        <w:t>CAPÍTULO IV</w:t>
+      </w:r>
+      <w:r>
+        <w:rPr>
+          <w:rFonts w:ascii="Arial" w:hAnsi="Arial" w:cs="Arial"/>
+          <w:b/>
+          <w:bCs/>
+        </w:rPr>
+        <w:t xml:space="preserve">: </w:t>
+      </w:r>
+      <w:r>
+        <w:rPr>
+          <w:rFonts w:ascii="Arial" w:hAnsi="Arial" w:cs="Arial"/>
+          <w:b/>
+          <w:bCs/>
+        </w:rPr>
+        <w:t>Conociendo la Situación Actual</w:t>
+      </w:r>
+    </w:p>
+    <w:p>
+      <w:pPr>
+        <w:spacing w:after="0" w:line="360" w:lineRule="auto"/>
+        <w:jc w:val="both"/>
+        <w:rPr>
+          <w:rFonts w:ascii="Arial" w:hAnsi="Arial" w:cs="Arial"/>
+        </w:rPr>
+      </w:pPr>
+      <w:r>
+        <w:rPr>
+          <w:rFonts w:ascii="Arial" w:hAnsi="Arial" w:cs="Arial"/>
+        </w:rPr>
+        <w:tab/>
+        <w:t>Presentación de los Resultados</w:t>
+      </w:r>
+      <w:r>
+        <w:rPr>
+          <w:rFonts w:ascii="Arial" w:hAnsi="Arial" w:cs="Arial"/>
+        </w:rPr>
+        <w:t xml:space="preserve"> 30</w:t>
+      </w:r>
+    </w:p>
+    <w:p>
+      <w:pPr>
+        <w:spacing w:after="0" w:line="360" w:lineRule="auto"/>
+        <w:jc w:val="both"/>
+        <w:rPr>
+          <w:rFonts w:ascii="Arial" w:hAnsi="Arial" w:cs="Arial"/>
+        </w:rPr>
+      </w:pPr>
+      <w:r>
+        <w:rPr>
+          <w:rFonts w:ascii="Arial" w:hAnsi="Arial" w:cs="Arial"/>
+        </w:rPr>
+        <w:tab/>
+        <w:t>Análisis Situacional</w:t>
+      </w:r>
+      <w:r>
+        <w:rPr>
+          <w:rFonts w:ascii="Arial" w:hAnsi="Arial" w:cs="Arial"/>
+        </w:rPr>
+        <w:t xml:space="preserve"> 34</w:t>
+      </w:r>
+    </w:p>
+    <w:p>
+      <w:pPr>
+        <w:spacing w:after="0" w:line="360" w:lineRule="auto"/>
+        <w:jc w:val="both"/>
+        <w:rPr>
+          <w:rFonts w:ascii="Arial" w:hAnsi="Arial" w:cs="Arial"/>
+        </w:rPr>
+      </w:pPr>
+      <w:r>
+        <w:rPr>
+          <w:rFonts w:ascii="Arial" w:hAnsi="Arial" w:cs="Arial"/>
+        </w:rPr>
+        <w:tab/>
+        <w:t>Matriz FODA 34</w:t>
+      </w:r>
+    </w:p>
+    <w:p>
+      <w:pPr>
+        <w:spacing w:after="0" w:line="360" w:lineRule="auto"/>
+        <w:jc w:val="both"/>
+        <w:rPr>
+          <w:rFonts w:ascii="Arial" w:hAnsi="Arial" w:cs="Arial"/>
+        </w:rPr>
+      </w:pPr>
+      <w:r>
+        <w:rPr>
+          <w:rFonts w:ascii="Arial" w:hAnsi="Arial" w:cs="Arial"/>
+        </w:rPr>
+        <w:tab/>
+        <w:t>Modelado del Sistema Actual</w:t>
+      </w:r>
+      <w:r>
+        <w:rPr>
+          <w:rFonts w:ascii="Arial" w:hAnsi="Arial" w:cs="Arial"/>
+        </w:rPr>
+        <w:t xml:space="preserve"> 35</w:t>
+      </w:r>
+    </w:p>
+    <w:p>
+      <w:pPr>
+        <w:spacing w:after="0" w:line="360" w:lineRule="auto"/>
+        <w:jc w:val="both"/>
+        <w:rPr>
+          <w:rFonts w:ascii="Arial" w:hAnsi="Arial" w:cs="Arial"/>
+        </w:rPr>
+      </w:pPr>
+      <w:r>
+        <w:rPr>
+          <w:rFonts w:ascii="Arial" w:hAnsi="Arial" w:cs="Arial"/>
+        </w:rPr>
+        <w:tab/>
+        <w:t>Obtención de Requerimientos 35</w:t>
+      </w:r>
+    </w:p>
+    <w:p>
+      <w:pPr>
+        <w:spacing w:after="0" w:line="360" w:lineRule="auto"/>
+        <w:jc w:val="both"/>
+        <w:rPr>
+          <w:rFonts w:ascii="Arial" w:hAnsi="Arial" w:cs="Arial"/>
+        </w:rPr>
+      </w:pPr>
+      <w:r>
+        <w:rPr>
+          <w:rFonts w:ascii="Arial" w:hAnsi="Arial" w:cs="Arial"/>
+        </w:rPr>
+        <w:lastRenderedPageBreak/>
+        <w:tab/>
+        <w:t>Descripción Detallada de los Procesos del Sistema Actual 36</w:t>
+      </w:r>
+    </w:p>
+    <w:p>
+      <w:pPr>
+        <w:spacing w:after="0" w:line="360" w:lineRule="auto"/>
+        <w:jc w:val="both"/>
+        <w:rPr>
+          <w:rFonts w:ascii="Arial" w:hAnsi="Arial" w:cs="Arial"/>
+        </w:rPr>
+      </w:pPr>
+      <w:r>
+        <w:rPr>
+          <w:rFonts w:ascii="Arial" w:hAnsi="Arial" w:cs="Arial"/>
+        </w:rPr>
+        <w:tab/>
+        <w:t>Diagramas de Caso de Uso</w:t>
+      </w:r>
+      <w:r>
+        <w:rPr>
+          <w:rFonts w:ascii="Arial" w:hAnsi="Arial" w:cs="Arial"/>
+        </w:rPr>
+        <w:t xml:space="preserve"> 39</w:t>
+      </w:r>
+    </w:p>
+    <w:p>
+      <w:pPr>
+        <w:spacing w:after="0" w:line="360" w:lineRule="auto"/>
+        <w:jc w:val="both"/>
+        <w:rPr>
+          <w:rFonts w:ascii="Arial" w:hAnsi="Arial" w:cs="Arial"/>
+        </w:rPr>
+      </w:pPr>
+      <w:r>
+        <w:rPr>
+          <w:rFonts w:ascii="Arial" w:hAnsi="Arial" w:cs="Arial"/>
+        </w:rPr>
+        <w:tab/>
+        <w:t>Diagramas de Actividades 43</w:t>
+      </w:r>
+    </w:p>
+    <w:p>
+      <w:pPr>
+        <w:spacing w:after="0" w:line="360" w:lineRule="auto"/>
+        <w:jc w:val="both"/>
+        <w:rPr>
+          <w:rFonts w:ascii="Arial" w:hAnsi="Arial" w:cs="Arial"/>
+        </w:rPr>
+      </w:pPr>
+      <w:r>
+        <w:rPr>
+          <w:rFonts w:ascii="Arial" w:hAnsi="Arial" w:cs="Arial"/>
+        </w:rPr>
+        <w:tab/>
+        <w:t>Especificaciones de UIDs 45</w:t>
+      </w:r>
+    </w:p>
+    <w:p>
+      <w:pPr>
+        <w:spacing w:after="0" w:line="360" w:lineRule="auto"/>
+        <w:jc w:val="both"/>
+        <w:rPr>
+          <w:rFonts w:ascii="Arial" w:hAnsi="Arial" w:cs="Arial"/>
+          <w:b/>
+          <w:bCs/>
+        </w:rPr>
+      </w:pPr>
+    </w:p>
+    <w:p>
+      <w:pPr>
+        <w:spacing w:after="0" w:line="360" w:lineRule="auto"/>
+        <w:jc w:val="both"/>
+        <w:rPr>
+          <w:rFonts w:ascii="Arial" w:hAnsi="Arial" w:cs="Arial"/>
+          <w:b/>
+          <w:bCs/>
+        </w:rPr>
+      </w:pPr>
+      <w:r>
+        <w:rPr>
+          <w:rFonts w:ascii="Arial" w:hAnsi="Arial" w:cs="Arial"/>
+          <w:b/>
+          <w:bCs/>
+        </w:rPr>
+        <w:t>CAPÍTULO V</w:t>
+      </w:r>
+      <w:r>
+        <w:rPr>
+          <w:rFonts w:ascii="Arial" w:hAnsi="Arial" w:cs="Arial"/>
+          <w:b/>
+          <w:bCs/>
+        </w:rPr>
+        <w:t xml:space="preserve">: </w:t>
+      </w:r>
+      <w:r>
+        <w:rPr>
+          <w:rFonts w:ascii="Arial" w:hAnsi="Arial" w:cs="Arial"/>
+          <w:b/>
+          <w:bCs/>
+        </w:rPr>
+        <w:t>Diseño y Desarrollo del Producto Tecnológico</w:t>
+      </w:r>
+    </w:p>
+    <w:p>
+      <w:pPr>
+        <w:spacing w:after="0" w:line="360" w:lineRule="auto"/>
+        <w:jc w:val="both"/>
+        <w:rPr>
+          <w:rFonts w:ascii="Arial" w:hAnsi="Arial" w:cs="Arial"/>
+        </w:rPr>
+      </w:pPr>
+      <w:r>
+        <w:rPr>
+          <w:rFonts w:ascii="Arial" w:hAnsi="Arial" w:cs="Arial"/>
+        </w:rPr>
+        <w:tab/>
+        <w:t>Presentación de la Propuesta Tecnológica</w:t>
+      </w:r>
+      <w:r>
+        <w:rPr>
+          <w:rFonts w:ascii="Arial" w:hAnsi="Arial" w:cs="Arial"/>
+        </w:rPr>
+        <w:t xml:space="preserve"> </w:t>
+      </w:r>
+      <w:r>
+        <w:rPr>
+          <w:rFonts w:ascii="Arial" w:hAnsi="Arial" w:cs="Arial"/>
+        </w:rPr>
+        <w:t>48</w:t>
+      </w:r>
+    </w:p>
+    <w:p>
+      <w:pPr>
+        <w:spacing w:after="0" w:line="360" w:lineRule="auto"/>
+        <w:jc w:val="both"/>
+        <w:rPr>
+          <w:rFonts w:ascii="Arial" w:hAnsi="Arial" w:cs="Arial"/>
+        </w:rPr>
+      </w:pPr>
+      <w:r>
+        <w:rPr>
+          <w:rFonts w:ascii="Arial" w:hAnsi="Arial" w:cs="Arial"/>
+        </w:rPr>
+        <w:tab/>
+        <w:t>Presentación Técnica de la Propuesta Tecnológica</w:t>
+      </w:r>
+      <w:r>
+        <w:rPr>
+          <w:rFonts w:ascii="Arial" w:hAnsi="Arial" w:cs="Arial"/>
+        </w:rPr>
+        <w:t xml:space="preserve"> 49</w:t>
+      </w:r>
+    </w:p>
+    <w:p>
+      <w:pPr>
+        <w:spacing w:after="0" w:line="360" w:lineRule="auto"/>
+        <w:jc w:val="both"/>
+        <w:rPr>
+          <w:rFonts w:ascii="Arial" w:hAnsi="Arial" w:cs="Arial"/>
+        </w:rPr>
+      </w:pPr>
+      <w:r>
+        <w:rPr>
+          <w:rFonts w:ascii="Arial" w:hAnsi="Arial" w:cs="Arial"/>
+        </w:rPr>
+        <w:tab/>
+        <w:t>Modelado del Nuevo Sistema</w:t>
+      </w:r>
+      <w:r>
+        <w:rPr>
+          <w:rFonts w:ascii="Arial" w:hAnsi="Arial" w:cs="Arial"/>
+        </w:rPr>
+        <w:t xml:space="preserve"> 52</w:t>
+      </w:r>
+    </w:p>
+    <w:p>
+      <w:pPr>
+        <w:pStyle w:val="P2"/>
+        <w:jc w:val="left"/>
+        <w:rPr>
+          <w:b w:val="0"/>
+        </w:rPr>
+      </w:pPr>
+      <w:r>
+        <w:rPr>
+          <w:rFonts w:cs="Arial"/>
+          <w:b w:val="0"/>
+        </w:rPr>
+        <w:tab/>
+      </w:r>
+      <w:r>
+        <w:rPr>
+          <w:b w:val="0"/>
+        </w:rPr>
+        <w:t>Descripción detallada de los procesos del nuevo sistema</w:t>
+      </w:r>
+      <w:r>
+        <w:rPr>
+          <w:b w:val="0"/>
+        </w:rPr>
+        <w:t xml:space="preserve"> 53</w:t>
+      </w:r>
+    </w:p>
+    <w:p>
+      <w:pPr>
+        <w:pStyle w:val="P47"/>
+        <w:ind w:firstLine="709"/>
+        <w:jc w:val="left"/>
+        <w:rPr>
+          <w:b w:val="0"/>
+        </w:rPr>
+      </w:pPr>
+      <w:r>
+        <w:rPr>
+          <w:b w:val="0"/>
+        </w:rPr>
+        <w:t>Especificación de</w:t>
+      </w:r>
+      <w:r>
+        <w:rPr>
+          <w:b w:val="0"/>
+        </w:rPr>
+        <w:t xml:space="preserve"> </w:t>
+      </w:r>
+      <w:r>
+        <w:rPr>
+          <w:b w:val="0"/>
+        </w:rPr>
+        <w:t>UIDs</w:t>
+      </w:r>
+      <w:r>
+        <w:rPr>
+          <w:b w:val="0"/>
+        </w:rPr>
+        <w:t xml:space="preserve"> 56</w:t>
+      </w:r>
+    </w:p>
+    <w:p>
+      <w:pPr>
+        <w:pStyle w:val="P47"/>
+        <w:ind w:firstLine="709"/>
+        <w:jc w:val="left"/>
+        <w:rPr>
+          <w:b w:val="0"/>
+        </w:rPr>
+      </w:pPr>
+      <w:r>
+        <w:rPr>
+          <w:b w:val="0"/>
+        </w:rPr>
+        <w:t>Diseño Conceptual 58</w:t>
+      </w:r>
+    </w:p>
+    <w:p>
+      <w:pPr>
+        <w:pStyle w:val="P47"/>
+        <w:ind w:firstLine="709"/>
+        <w:jc w:val="left"/>
+        <w:rPr>
+          <w:b w:val="0"/>
+        </w:rPr>
+      </w:pPr>
+      <w:r>
+        <w:rPr>
+          <w:b w:val="0"/>
+        </w:rPr>
+        <w:t>Modelado de Datos 59</w:t>
+      </w:r>
+    </w:p>
+    <w:p>
+      <w:pPr>
+        <w:pStyle w:val="P47"/>
+        <w:ind w:firstLine="709"/>
+        <w:jc w:val="left"/>
+        <w:rPr>
+          <w:b w:val="0"/>
+        </w:rPr>
+      </w:pPr>
+      <w:r>
+        <w:rPr>
+          <w:b w:val="0"/>
+        </w:rPr>
+        <w:t>Diseño Navegacional 62</w:t>
+      </w:r>
+    </w:p>
+    <w:p>
+      <w:pPr>
+        <w:pStyle w:val="P47"/>
+        <w:ind w:firstLine="709"/>
+        <w:jc w:val="left"/>
+        <w:rPr>
+          <w:b w:val="0"/>
+        </w:rPr>
+      </w:pPr>
+      <w:r>
+        <w:rPr>
+          <w:b w:val="0"/>
+        </w:rPr>
+        <w:t>Diseño de Interfaz Abstracta 63</w:t>
+      </w:r>
+    </w:p>
+    <w:p>
+      <w:pPr>
+        <w:spacing w:after="0" w:line="360" w:lineRule="auto"/>
+        <w:jc w:val="both"/>
+        <w:rPr>
+          <w:rFonts w:ascii="Arial" w:hAnsi="Arial" w:cs="Arial"/>
+        </w:rPr>
+      </w:pPr>
+      <w:r>
+        <w:rPr>
+          <w:rFonts w:ascii="Arial" w:hAnsi="Arial" w:cs="Arial"/>
+        </w:rPr>
+        <w:tab/>
+        <w:t>Necesidades Generales de la Nueva Herramienta Tecnológica</w:t>
+      </w:r>
+      <w:r>
+        <w:rPr>
+          <w:rFonts w:ascii="Arial" w:hAnsi="Arial" w:cs="Arial"/>
+        </w:rPr>
+        <w:t xml:space="preserve"> 71</w:t>
+      </w:r>
+    </w:p>
+    <w:p>
+      <w:pPr>
+        <w:spacing w:after="0" w:line="360" w:lineRule="auto"/>
+        <w:jc w:val="both"/>
+        <w:rPr>
+          <w:rFonts w:ascii="Arial" w:hAnsi="Arial" w:cs="Arial"/>
+        </w:rPr>
+      </w:pPr>
+      <w:r>
+        <w:rPr>
+          <w:rFonts w:ascii="Arial" w:hAnsi="Arial" w:cs="Arial"/>
+        </w:rPr>
+        <w:tab/>
+        <w:t>Objetivos de la Propuesta Tecnológica</w:t>
+      </w:r>
+      <w:r>
+        <w:rPr>
+          <w:rFonts w:ascii="Arial" w:hAnsi="Arial" w:cs="Arial"/>
+        </w:rPr>
+        <w:t>:</w:t>
+      </w:r>
+      <w:r>
+        <w:rPr>
+          <w:rFonts w:ascii="Arial" w:hAnsi="Arial" w:cs="Arial"/>
+        </w:rPr>
+        <w:t xml:space="preserve"> </w:t>
+      </w:r>
+      <w:r>
+        <w:rPr>
+          <w:rFonts w:ascii="Arial" w:hAnsi="Arial" w:cs="Arial"/>
+        </w:rPr>
+        <w:t>73</w:t>
+      </w:r>
+    </w:p>
+    <w:p>
+      <w:pPr>
+        <w:pStyle w:val="Prrafodelista"/>
+        <w:numPr>
+          <w:ilvl w:val="0"/>
+          <w:numId w:val="13"/>
+        </w:numPr>
+        <w:spacing w:after="0" w:line="360" w:lineRule="auto"/>
+        <w:jc w:val="both"/>
+        <w:rPr>
+          <w:rFonts w:ascii="Arial" w:hAnsi="Arial" w:cs="Arial"/>
+        </w:rPr>
+      </w:pPr>
+      <w:r>
+        <w:rPr>
+          <w:rFonts w:ascii="Arial" w:hAnsi="Arial" w:cs="Arial"/>
+        </w:rPr>
+        <w:t>General</w:t>
+      </w:r>
+      <w:r>
+        <w:rPr>
+          <w:rFonts w:ascii="Arial" w:hAnsi="Arial" w:cs="Arial"/>
+        </w:rPr>
+        <w:t xml:space="preserve"> 73</w:t>
+      </w:r>
+    </w:p>
+    <w:p>
+      <w:pPr>
+        <w:pStyle w:val="Prrafodelista"/>
+        <w:numPr>
+          <w:ilvl w:val="0"/>
+          <w:numId w:val="13"/>
+        </w:numPr>
+        <w:spacing w:after="0" w:line="360" w:lineRule="auto"/>
+        <w:jc w:val="both"/>
+        <w:rPr>
+          <w:rFonts w:ascii="Arial" w:hAnsi="Arial" w:cs="Arial"/>
+        </w:rPr>
+      </w:pPr>
+      <w:r>
+        <w:rPr>
+          <w:rFonts w:ascii="Arial" w:hAnsi="Arial" w:cs="Arial"/>
+        </w:rPr>
+        <w:t>Específicos</w:t>
+      </w:r>
+      <w:r>
+        <w:rPr>
+          <w:rFonts w:ascii="Arial" w:hAnsi="Arial" w:cs="Arial"/>
+        </w:rPr>
+        <w:t xml:space="preserve"> 73</w:t>
+      </w:r>
+    </w:p>
+    <w:p>
+      <w:pPr>
+        <w:spacing w:after="0" w:line="360" w:lineRule="auto"/>
+        <w:jc w:val="both"/>
+        <w:rPr>
+          <w:rFonts w:ascii="Arial" w:hAnsi="Arial" w:cs="Arial"/>
+        </w:rPr>
+      </w:pPr>
+      <w:r>
+        <w:rPr>
+          <w:rFonts w:ascii="Arial" w:hAnsi="Arial" w:cs="Arial"/>
+        </w:rPr>
+        <w:tab/>
+        <w:t>Justificación de la Propuesta</w:t>
+      </w:r>
+      <w:r>
+        <w:rPr>
+          <w:rFonts w:ascii="Arial" w:hAnsi="Arial" w:cs="Arial"/>
+        </w:rPr>
+        <w:t xml:space="preserve"> 74</w:t>
+      </w:r>
+    </w:p>
+    <w:p>
+      <w:pPr>
+        <w:spacing w:after="0" w:line="360" w:lineRule="auto"/>
+        <w:jc w:val="both"/>
+        <w:rPr>
+          <w:rFonts w:ascii="Arial" w:hAnsi="Arial" w:cs="Arial"/>
+        </w:rPr>
+      </w:pPr>
+      <w:r>
+        <w:rPr>
+          <w:rFonts w:ascii="Arial" w:hAnsi="Arial" w:cs="Arial"/>
+        </w:rPr>
+        <w:tab/>
+        <w:t>Limitaciones y Alcances</w:t>
+      </w:r>
+      <w:r>
+        <w:rPr>
+          <w:rFonts w:ascii="Arial" w:hAnsi="Arial" w:cs="Arial"/>
+        </w:rPr>
+        <w:t xml:space="preserve"> 75</w:t>
+      </w:r>
+    </w:p>
+    <w:p>
+      <w:pPr>
+        <w:spacing w:after="0" w:line="360" w:lineRule="auto"/>
+        <w:jc w:val="both"/>
+        <w:rPr>
+          <w:rFonts w:ascii="Arial" w:hAnsi="Arial" w:cs="Arial"/>
+        </w:rPr>
+      </w:pPr>
+    </w:p>
+    <w:p>
+      <w:pPr>
+        <w:spacing w:after="0" w:line="360" w:lineRule="auto"/>
+        <w:rPr>
+          <w:rFonts w:ascii="Arial" w:hAnsi="Arial" w:cs="Arial"/>
+          <w:b/>
+          <w:bCs/>
+        </w:rPr>
+      </w:pPr>
+      <w:r>
+        <w:rPr>
+          <w:rFonts w:ascii="Arial" w:hAnsi="Arial" w:cs="Arial"/>
+          <w:b/>
+        </w:rPr>
+        <w:t>CAPÍTULO VI</w:t>
+      </w:r>
+      <w:r>
+        <w:rPr>
+          <w:rFonts w:ascii="Arial" w:hAnsi="Arial" w:cs="Arial"/>
+          <w:b/>
+        </w:rPr>
+        <w:t xml:space="preserve">: </w:t>
+      </w:r>
+      <w:r>
+        <w:rPr>
+          <w:rFonts w:ascii="Arial" w:hAnsi="Arial" w:cs="Arial"/>
+          <w:b/>
+          <w:bCs/>
+        </w:rPr>
+        <w:t>Implementación y Evaluación de la Herramienta Tecnológica</w:t>
+      </w:r>
+    </w:p>
+    <w:p>
+      <w:pPr>
+        <w:spacing w:after="0" w:line="360" w:lineRule="auto"/>
+        <w:jc w:val="both"/>
+        <w:rPr>
+          <w:rFonts w:ascii="Arial" w:hAnsi="Arial" w:cs="Arial"/>
+        </w:rPr>
+      </w:pPr>
+      <w:r>
+        <w:rPr>
+          <w:rFonts w:ascii="Arial" w:hAnsi="Arial" w:cs="Arial"/>
+        </w:rPr>
+        <w:tab/>
+        <w:t>Sistematización</w:t>
+      </w:r>
+      <w:r>
+        <w:rPr>
+          <w:rFonts w:ascii="Arial" w:hAnsi="Arial" w:cs="Arial"/>
+          <w:b/>
+          <w:bCs/>
+        </w:rPr>
+        <w:t xml:space="preserve"> </w:t>
+      </w:r>
+      <w:r>
+        <w:rPr>
+          <w:rFonts w:ascii="Arial" w:hAnsi="Arial" w:cs="Arial"/>
+        </w:rPr>
+        <w:t>y Evaluación de la Implementación</w:t>
+      </w:r>
+      <w:r>
+        <w:rPr>
+          <w:rFonts w:ascii="Arial" w:hAnsi="Arial" w:cs="Arial"/>
+        </w:rPr>
+        <w:t xml:space="preserve"> 76</w:t>
+      </w:r>
+    </w:p>
+    <w:p>
+      <w:pPr>
+        <w:spacing w:after="0" w:line="360" w:lineRule="auto"/>
+        <w:jc w:val="both"/>
+        <w:rPr>
+          <w:rFonts w:ascii="Arial" w:hAnsi="Arial" w:cs="Arial"/>
+        </w:rPr>
+      </w:pPr>
+      <w:r>
+        <w:rPr>
+          <w:rFonts w:ascii="Arial" w:hAnsi="Arial" w:cs="Arial"/>
+        </w:rPr>
+        <w:tab/>
+        <w:t>Planificación de Actividades 77</w:t>
+      </w:r>
+    </w:p>
+    <w:p>
+      <w:pPr>
+        <w:pStyle w:val="P1"/>
+        <w:ind w:firstLine="709"/>
+        <w:jc w:val="left"/>
+        <w:rPr>
+          <w:rFonts w:cs="Arial"/>
+          <w:b w:val="0"/>
+        </w:rPr>
+      </w:pPr>
+      <w:r>
+        <w:rPr>
+          <w:rFonts w:cs="Arial"/>
+          <w:b w:val="0"/>
+        </w:rPr>
+        <w:t>Descripción de las actividades del cronograma de implementación de la herramienta</w:t>
+      </w:r>
+      <w:r>
+        <w:rPr>
+          <w:rFonts w:cs="Arial"/>
+          <w:b w:val="0"/>
+        </w:rPr>
+        <w:t xml:space="preserve"> 78</w:t>
+      </w:r>
+    </w:p>
+    <w:p>
+      <w:pPr>
+        <w:spacing w:after="0" w:line="360" w:lineRule="auto"/>
+        <w:jc w:val="both"/>
+        <w:rPr>
+          <w:rFonts w:ascii="Arial" w:hAnsi="Arial" w:cs="Arial"/>
+        </w:rPr>
+      </w:pPr>
+      <w:r>
+        <w:rPr>
+          <w:rFonts w:ascii="Arial" w:hAnsi="Arial" w:cs="Arial"/>
+        </w:rPr>
+        <w:tab/>
+        <w:t xml:space="preserve">Pruebas Alfas </w:t>
+      </w:r>
+      <w:r>
+        <w:rPr>
+          <w:rFonts w:ascii="Arial" w:hAnsi="Arial" w:cs="Arial"/>
+        </w:rPr>
+        <w:t>79</w:t>
+      </w:r>
+    </w:p>
+    <w:p>
+      <w:pPr>
+        <w:spacing w:after="0" w:line="360" w:lineRule="auto"/>
+        <w:jc w:val="both"/>
+        <w:rPr>
+          <w:rFonts w:ascii="Arial" w:hAnsi="Arial" w:cs="Arial"/>
+        </w:rPr>
+      </w:pPr>
+      <w:r>
+        <w:rPr>
+          <w:rFonts w:ascii="Arial" w:hAnsi="Arial" w:cs="Arial"/>
+        </w:rPr>
+        <w:tab/>
+        <w:t>Pruebas Betas</w:t>
+      </w:r>
+      <w:r>
+        <w:rPr>
+          <w:rFonts w:ascii="Arial" w:hAnsi="Arial" w:cs="Arial"/>
+        </w:rPr>
+        <w:t xml:space="preserve"> 81</w:t>
+      </w:r>
+    </w:p>
+    <w:p>
+      <w:pPr>
+        <w:spacing w:after="0" w:line="360" w:lineRule="auto"/>
+        <w:jc w:val="both"/>
+        <w:rPr>
+          <w:rFonts w:ascii="Arial" w:hAnsi="Arial" w:cs="Arial"/>
+        </w:rPr>
+      </w:pPr>
+      <w:r>
+        <w:rPr>
+          <w:rFonts w:ascii="Arial" w:hAnsi="Arial" w:cs="Arial"/>
+        </w:rPr>
+        <w:lastRenderedPageBreak/>
+        <w:tab/>
+        <w:t>Conclusiones Generales</w:t>
+      </w:r>
+      <w:r>
+        <w:rPr>
+          <w:rFonts w:ascii="Arial" w:hAnsi="Arial" w:cs="Arial"/>
+        </w:rPr>
+        <w:t xml:space="preserve"> 84</w:t>
+      </w:r>
+    </w:p>
+    <w:p>
+      <w:pPr>
+        <w:spacing w:after="0" w:line="360" w:lineRule="auto"/>
+        <w:jc w:val="both"/>
+        <w:rPr>
+          <w:rFonts w:ascii="Arial" w:hAnsi="Arial" w:cs="Arial"/>
+        </w:rPr>
+      </w:pPr>
+      <w:r>
+        <w:rPr>
+          <w:rFonts w:ascii="Arial" w:hAnsi="Arial" w:cs="Arial"/>
+        </w:rPr>
+        <w:tab/>
+        <w:t>Recomendaciones</w:t>
+      </w:r>
+      <w:r>
+        <w:rPr>
+          <w:rFonts w:ascii="Arial" w:hAnsi="Arial" w:cs="Arial"/>
+        </w:rPr>
+        <w:t xml:space="preserve"> 86</w:t>
+      </w:r>
+    </w:p>
+    <w:p>
+      <w:pPr>
+        <w:spacing w:after="0" w:line="360" w:lineRule="auto"/>
+        <w:jc w:val="both"/>
+        <w:rPr>
+          <w:rFonts w:ascii="Arial" w:hAnsi="Arial" w:cs="Arial"/>
+        </w:rPr>
+      </w:pPr>
+      <w:r>
+        <w:rPr>
+          <w:rFonts w:ascii="Arial" w:hAnsi="Arial" w:cs="Arial"/>
+        </w:rPr>
+        <w:tab/>
+        <w:t>Referencias Bibliográficas</w:t>
+      </w:r>
+      <w:r>
+        <w:rPr>
+          <w:rFonts w:ascii="Arial" w:hAnsi="Arial" w:cs="Arial"/>
+        </w:rPr>
+        <w:t xml:space="preserve"> 87</w:t>
+      </w:r>
       <w:bookmarkStart w:id="0" w:name="_GoBack"/>
       <w:bookmarkEnd w:id="0"/>
-    </w:p>
-    <w:p>
-      <w:pPr>
-        <w:spacing w:line="360" w:lineRule="auto"/>
-        <w:rPr>
-          <w:rFonts w:ascii="Arial" w:hAnsi="Arial" w:cs="Arial"/>
-          <w:b/>
-          <w:bCs/>
-        </w:rPr>
-      </w:pPr>
-      <w:r>
-        <w:rPr>
-          <w:rFonts w:ascii="Arial" w:hAnsi="Arial" w:cs="Arial"/>
-          <w:b/>
-          <w:bCs/>
-        </w:rPr>
-        <w:tab/>
-        <w:t xml:space="preserve">Capítulo I </w:t>
-      </w:r>
-    </w:p>
-    <w:p>
-      <w:pPr>
-        <w:spacing w:line="360" w:lineRule="auto"/>
-        <w:rPr>
-          <w:rFonts w:ascii="Arial" w:hAnsi="Arial" w:cs="Arial"/>
-          <w:b/>
-          <w:bCs/>
-        </w:rPr>
-      </w:pPr>
-      <w:r>
-        <w:rPr>
-          <w:rFonts w:ascii="Arial" w:hAnsi="Arial" w:cs="Arial"/>
-          <w:b/>
-          <w:bCs/>
-        </w:rPr>
-        <w:t>El Problema</w:t>
-      </w:r>
-    </w:p>
-    <w:p>
-      <w:pPr>
-        <w:spacing w:line="360" w:lineRule="auto"/>
-        <w:rPr>
-          <w:rFonts w:ascii="Arial" w:hAnsi="Arial" w:cs="Arial"/>
-        </w:rPr>
-      </w:pPr>
-      <w:r>
-        <w:rPr>
-          <w:rFonts w:ascii="Arial" w:hAnsi="Arial" w:cs="Arial"/>
-        </w:rPr>
-        <w:tab/>
-        <w:t>Planteamiento del Problema</w:t>
-      </w:r>
-    </w:p>
-    <w:p>
-      <w:pPr>
-        <w:spacing w:line="360" w:lineRule="auto"/>
-        <w:rPr>
-          <w:rFonts w:ascii="Arial" w:hAnsi="Arial" w:cs="Arial"/>
-        </w:rPr>
-      </w:pPr>
-      <w:r>
-        <w:rPr>
-          <w:rFonts w:ascii="Arial" w:hAnsi="Arial" w:cs="Arial"/>
-        </w:rPr>
-        <w:tab/>
-        <w:t>Objetivos de la investigación</w:t>
-      </w:r>
-    </w:p>
-    <w:p>
-      <w:pPr>
-        <w:spacing w:line="360" w:lineRule="auto"/>
-        <w:rPr>
-          <w:rFonts w:ascii="Arial" w:hAnsi="Arial" w:cs="Arial"/>
-        </w:rPr>
-      </w:pPr>
-      <w:r>
-        <w:rPr>
-          <w:rFonts w:ascii="Arial" w:hAnsi="Arial" w:cs="Arial"/>
-        </w:rPr>
-        <w:t xml:space="preserve"> </w:t>
-      </w:r>
-      <w:r>
-        <w:rPr>
-          <w:rFonts w:ascii="Arial" w:hAnsi="Arial" w:cs="Arial"/>
-        </w:rPr>
-        <w:tab/>
-        <w:t>Justificación</w:t>
-      </w:r>
-    </w:p>
-    <w:p>
-      <w:pPr>
-        <w:spacing w:line="360" w:lineRule="auto"/>
-        <w:rPr>
-          <w:rFonts w:ascii="Arial" w:hAnsi="Arial" w:cs="Arial"/>
-        </w:rPr>
-      </w:pPr>
-    </w:p>
-    <w:p>
-      <w:pPr>
-        <w:spacing w:line="360" w:lineRule="auto"/>
-        <w:rPr>
-          <w:rFonts w:ascii="Arial" w:hAnsi="Arial" w:cs="Arial"/>
-          <w:b/>
-          <w:bCs/>
-        </w:rPr>
-      </w:pPr>
-      <w:r>
-        <w:rPr>
-          <w:rFonts w:ascii="Arial" w:hAnsi="Arial" w:cs="Arial"/>
-          <w:b/>
-          <w:bCs/>
-        </w:rPr>
-        <w:tab/>
-        <w:t xml:space="preserve">Capítulo II </w:t>
-      </w:r>
-    </w:p>
-    <w:p>
-      <w:pPr>
-        <w:spacing w:line="360" w:lineRule="auto"/>
-        <w:rPr>
-          <w:rFonts w:ascii="Arial" w:hAnsi="Arial" w:cs="Arial"/>
-          <w:b/>
-          <w:bCs/>
-        </w:rPr>
-      </w:pPr>
-      <w:r>
-        <w:rPr>
-          <w:rFonts w:ascii="Arial" w:hAnsi="Arial" w:cs="Arial"/>
-          <w:b/>
-          <w:bCs/>
-        </w:rPr>
-        <w:t>Marco Teórico</w:t>
-      </w:r>
-    </w:p>
-    <w:p>
-      <w:pPr>
-        <w:spacing w:line="360" w:lineRule="auto"/>
-        <w:rPr>
-          <w:rFonts w:ascii="Arial" w:hAnsi="Arial" w:cs="Arial"/>
-        </w:rPr>
-      </w:pPr>
-      <w:r>
-        <w:rPr>
-          <w:rFonts w:ascii="Arial" w:hAnsi="Arial" w:cs="Arial"/>
-        </w:rPr>
-        <w:t xml:space="preserve"> </w:t>
-      </w:r>
-      <w:r>
-        <w:rPr>
-          <w:rFonts w:ascii="Arial" w:hAnsi="Arial" w:cs="Arial"/>
-        </w:rPr>
-        <w:tab/>
-        <w:t>Antecedentes</w:t>
-      </w:r>
-    </w:p>
-    <w:p>
-      <w:pPr>
-        <w:spacing w:line="360" w:lineRule="auto"/>
-        <w:rPr>
-          <w:rFonts w:ascii="Arial" w:hAnsi="Arial" w:cs="Arial"/>
-        </w:rPr>
-      </w:pPr>
-      <w:r>
-        <w:rPr>
-          <w:rFonts w:ascii="Arial" w:hAnsi="Arial" w:cs="Arial"/>
-        </w:rPr>
-        <w:t xml:space="preserve"> </w:t>
-      </w:r>
-      <w:r>
-        <w:rPr>
-          <w:rFonts w:ascii="Arial" w:hAnsi="Arial" w:cs="Arial"/>
-        </w:rPr>
-        <w:tab/>
-        <w:t>Bases Teóricas</w:t>
-      </w:r>
-    </w:p>
-    <w:p>
-      <w:pPr>
-        <w:spacing w:line="360" w:lineRule="auto"/>
-        <w:rPr>
-          <w:rFonts w:ascii="Arial" w:hAnsi="Arial" w:cs="Arial"/>
-        </w:rPr>
-      </w:pPr>
-      <w:r>
-        <w:rPr>
-          <w:rFonts w:ascii="Arial" w:hAnsi="Arial" w:cs="Arial"/>
-        </w:rPr>
-        <w:t xml:space="preserve"> </w:t>
-      </w:r>
-      <w:r>
-        <w:rPr>
-          <w:rFonts w:ascii="Arial" w:hAnsi="Arial" w:cs="Arial"/>
-        </w:rPr>
-        <w:tab/>
-        <w:t>Bases Legales</w:t>
-      </w:r>
-    </w:p>
-    <w:p>
-      <w:pPr>
-        <w:spacing w:line="360" w:lineRule="auto"/>
-        <w:rPr>
-          <w:rFonts w:ascii="Arial" w:hAnsi="Arial" w:cs="Arial"/>
-        </w:rPr>
-      </w:pPr>
-    </w:p>
-    <w:p>
-      <w:pPr>
-        <w:spacing w:line="360" w:lineRule="auto"/>
-        <w:rPr>
-          <w:rFonts w:ascii="Arial" w:hAnsi="Arial" w:cs="Arial"/>
-          <w:b/>
-          <w:bCs/>
-        </w:rPr>
-      </w:pPr>
-      <w:r>
-        <w:rPr>
-          <w:rFonts w:ascii="Arial" w:hAnsi="Arial" w:cs="Arial"/>
-          <w:b/>
-          <w:bCs/>
-        </w:rPr>
-        <w:tab/>
-        <w:t>Capítulo III</w:t>
-      </w:r>
-    </w:p>
-    <w:p>
-      <w:pPr>
-        <w:spacing w:line="360" w:lineRule="auto"/>
-        <w:rPr>
-          <w:rFonts w:ascii="Arial" w:hAnsi="Arial" w:cs="Arial"/>
-          <w:b/>
-          <w:bCs/>
-        </w:rPr>
-      </w:pPr>
-      <w:r>
-        <w:rPr>
-          <w:rFonts w:ascii="Arial" w:hAnsi="Arial" w:cs="Arial"/>
-          <w:b/>
-          <w:bCs/>
-        </w:rPr>
-        <w:t>Metodología de la Investigación</w:t>
-      </w:r>
-    </w:p>
-    <w:p>
-      <w:pPr>
-        <w:spacing w:line="360" w:lineRule="auto"/>
-        <w:rPr>
-          <w:rFonts w:ascii="Arial" w:hAnsi="Arial" w:cs="Arial"/>
-        </w:rPr>
-      </w:pPr>
-      <w:r>
-        <w:rPr>
-          <w:rFonts w:ascii="Arial" w:hAnsi="Arial" w:cs="Arial"/>
-        </w:rPr>
-        <w:tab/>
-        <w:t>Diseño de la Investigación</w:t>
-      </w:r>
-    </w:p>
-    <w:p>
-      <w:pPr>
-        <w:spacing w:line="360" w:lineRule="auto"/>
-        <w:rPr>
-          <w:rFonts w:ascii="Arial" w:hAnsi="Arial" w:cs="Arial"/>
-        </w:rPr>
-      </w:pPr>
-      <w:r>
-        <w:rPr>
-          <w:rFonts w:ascii="Arial" w:hAnsi="Arial" w:cs="Arial"/>
-        </w:rPr>
-        <w:tab/>
-        <w:t>Linea de Investigación</w:t>
-      </w:r>
-    </w:p>
-    <w:p>
-      <w:pPr>
-        <w:spacing w:line="360" w:lineRule="auto"/>
-        <w:rPr>
-          <w:rFonts w:ascii="Arial" w:hAnsi="Arial" w:cs="Arial"/>
-        </w:rPr>
-      </w:pPr>
-      <w:r>
-        <w:rPr>
-          <w:rFonts w:ascii="Arial" w:hAnsi="Arial" w:cs="Arial"/>
-        </w:rPr>
-        <w:tab/>
-        <w:t>Instrumentos y Técnicas de Recolección de Datos</w:t>
-      </w:r>
-    </w:p>
-    <w:p>
-      <w:pPr>
-        <w:spacing w:line="360" w:lineRule="auto"/>
-        <w:rPr>
-          <w:rFonts w:ascii="Arial" w:hAnsi="Arial" w:cs="Arial"/>
-        </w:rPr>
-      </w:pPr>
-      <w:r>
-        <w:rPr>
-          <w:rFonts w:ascii="Arial" w:hAnsi="Arial" w:cs="Arial"/>
-        </w:rPr>
-        <w:tab/>
-        <w:t>Técnicas de Análisis de la Investigación</w:t>
-      </w:r>
-    </w:p>
-    <w:p>
-      <w:pPr>
-        <w:spacing w:line="360" w:lineRule="auto"/>
-        <w:rPr>
-          <w:rFonts w:ascii="Arial" w:hAnsi="Arial" w:cs="Arial"/>
-        </w:rPr>
-      </w:pPr>
-      <w:r>
-        <w:rPr>
-          <w:rFonts w:ascii="Arial" w:hAnsi="Arial" w:cs="Arial"/>
-        </w:rPr>
-        <w:tab/>
-        <w:t>Actores que Intervienen</w:t>
-      </w:r>
-    </w:p>
-    <w:p>
-      <w:pPr>
-        <w:spacing w:line="360" w:lineRule="auto"/>
-        <w:rPr>
-          <w:rFonts w:ascii="Arial" w:hAnsi="Arial" w:cs="Arial"/>
-        </w:rPr>
-      </w:pPr>
-      <w:r>
-        <w:rPr>
-          <w:rFonts w:ascii="Arial" w:hAnsi="Arial" w:cs="Arial"/>
-        </w:rPr>
-        <w:tab/>
-        <w:t>Metodología Tecnológica</w:t>
-      </w:r>
-    </w:p>
-    <w:p>
-      <w:pPr>
-        <w:spacing w:line="360" w:lineRule="auto"/>
-        <w:rPr>
-          <w:rFonts w:ascii="Arial" w:hAnsi="Arial" w:cs="Arial"/>
-        </w:rPr>
-      </w:pPr>
-      <w:r>
-        <w:rPr>
-          <w:rFonts w:ascii="Arial" w:hAnsi="Arial" w:cs="Arial"/>
-        </w:rPr>
-        <w:lastRenderedPageBreak/>
-        <w:tab/>
-        <w:t>Fases de la Metodología</w:t>
-      </w:r>
-    </w:p>
-    <w:p>
-      <w:pPr>
-        <w:spacing w:line="360" w:lineRule="auto"/>
-        <w:rPr>
-          <w:rFonts w:ascii="Arial" w:hAnsi="Arial" w:cs="Arial"/>
-          <w:b/>
-          <w:bCs/>
-        </w:rPr>
-      </w:pPr>
-    </w:p>
-    <w:p>
-      <w:pPr>
-        <w:spacing w:line="360" w:lineRule="auto"/>
-        <w:jc w:val="both"/>
-        <w:rPr>
-          <w:rFonts w:ascii="Arial" w:hAnsi="Arial" w:cs="Arial"/>
-          <w:b/>
-          <w:bCs/>
-        </w:rPr>
-      </w:pPr>
-      <w:r>
-        <w:rPr>
-          <w:rFonts w:ascii="Arial" w:hAnsi="Arial" w:cs="Arial"/>
-          <w:b/>
-          <w:bCs/>
-        </w:rPr>
-        <w:tab/>
-        <w:t>Capítulo IV</w:t>
-      </w:r>
-    </w:p>
-    <w:p>
-      <w:pPr>
-        <w:spacing w:line="360" w:lineRule="auto"/>
-        <w:jc w:val="both"/>
-        <w:rPr>
-          <w:rFonts w:ascii="Arial" w:hAnsi="Arial" w:cs="Arial"/>
-          <w:b/>
-          <w:bCs/>
-        </w:rPr>
-      </w:pPr>
-      <w:r>
-        <w:rPr>
-          <w:rFonts w:ascii="Arial" w:hAnsi="Arial" w:cs="Arial"/>
-          <w:b/>
-          <w:bCs/>
-        </w:rPr>
-        <w:t>Conociendo la Situación Actual</w:t>
-      </w:r>
-    </w:p>
-    <w:p>
-      <w:pPr>
-        <w:spacing w:line="360" w:lineRule="auto"/>
-        <w:jc w:val="both"/>
-        <w:rPr>
-          <w:rFonts w:ascii="Arial" w:hAnsi="Arial" w:cs="Arial"/>
-        </w:rPr>
-      </w:pPr>
-      <w:r>
-        <w:rPr>
-          <w:rFonts w:ascii="Arial" w:hAnsi="Arial" w:cs="Arial"/>
-        </w:rPr>
-        <w:tab/>
-        <w:t>Presentación de los Resultados</w:t>
-      </w:r>
-    </w:p>
-    <w:p>
-      <w:pPr>
-        <w:spacing w:line="360" w:lineRule="auto"/>
-        <w:jc w:val="both"/>
-        <w:rPr>
-          <w:rFonts w:ascii="Arial" w:hAnsi="Arial" w:cs="Arial"/>
-        </w:rPr>
-      </w:pPr>
-      <w:r>
-        <w:rPr>
-          <w:rFonts w:ascii="Arial" w:hAnsi="Arial" w:cs="Arial"/>
-        </w:rPr>
-        <w:tab/>
-        <w:t>Análisis Situacional</w:t>
-      </w:r>
-    </w:p>
-    <w:p>
-      <w:pPr>
-        <w:spacing w:line="360" w:lineRule="auto"/>
-        <w:jc w:val="both"/>
-        <w:rPr>
-          <w:rFonts w:ascii="Arial" w:hAnsi="Arial" w:cs="Arial"/>
-        </w:rPr>
-      </w:pPr>
-      <w:r>
-        <w:rPr>
-          <w:rFonts w:ascii="Arial" w:hAnsi="Arial" w:cs="Arial"/>
-        </w:rPr>
-        <w:tab/>
-        <w:t>Modelado del Sistema Actual</w:t>
-      </w:r>
-    </w:p>
-    <w:p>
-      <w:pPr>
-        <w:spacing w:line="360" w:lineRule="auto"/>
-        <w:jc w:val="both"/>
-        <w:rPr>
-          <w:rFonts w:ascii="Arial" w:hAnsi="Arial" w:cs="Arial"/>
-        </w:rPr>
-      </w:pPr>
-    </w:p>
-    <w:p>
-      <w:pPr>
-        <w:spacing w:line="360" w:lineRule="auto"/>
-        <w:jc w:val="both"/>
-        <w:rPr>
-          <w:rFonts w:ascii="Arial" w:hAnsi="Arial" w:cs="Arial"/>
-          <w:b/>
-          <w:bCs/>
-        </w:rPr>
-      </w:pPr>
-      <w:r>
-        <w:rPr>
-          <w:rFonts w:ascii="Arial" w:hAnsi="Arial" w:cs="Arial"/>
-          <w:b/>
-          <w:bCs/>
-        </w:rPr>
-        <w:tab/>
-        <w:t>Capítulo V</w:t>
-      </w:r>
-    </w:p>
-    <w:p>
-      <w:pPr>
-        <w:spacing w:line="360" w:lineRule="auto"/>
-        <w:jc w:val="both"/>
-        <w:rPr>
-          <w:rFonts w:ascii="Arial" w:hAnsi="Arial" w:cs="Arial"/>
-          <w:b/>
-          <w:bCs/>
-        </w:rPr>
-      </w:pPr>
-      <w:r>
-        <w:rPr>
-          <w:rFonts w:ascii="Arial" w:hAnsi="Arial" w:cs="Arial"/>
-          <w:b/>
-          <w:bCs/>
-        </w:rPr>
-        <w:t>Diseño y Desarrollo del Producto Tecnológico</w:t>
-      </w:r>
-    </w:p>
-    <w:p>
-      <w:pPr>
-        <w:spacing w:line="360" w:lineRule="auto"/>
-        <w:jc w:val="both"/>
-        <w:rPr>
-          <w:rFonts w:ascii="Arial" w:hAnsi="Arial" w:cs="Arial"/>
-        </w:rPr>
-      </w:pPr>
-      <w:r>
-        <w:rPr>
-          <w:rFonts w:ascii="Arial" w:hAnsi="Arial" w:cs="Arial"/>
-        </w:rPr>
-        <w:tab/>
-        <w:t>Presentación de la Propuesta Tecnológica</w:t>
-      </w:r>
-    </w:p>
-    <w:p>
-      <w:pPr>
-        <w:spacing w:line="360" w:lineRule="auto"/>
-        <w:jc w:val="both"/>
-        <w:rPr>
-          <w:rFonts w:ascii="Arial" w:hAnsi="Arial" w:cs="Arial"/>
-        </w:rPr>
-      </w:pPr>
-      <w:r>
-        <w:rPr>
-          <w:rFonts w:ascii="Arial" w:hAnsi="Arial" w:cs="Arial"/>
-        </w:rPr>
-        <w:tab/>
-        <w:t>Presentación Técnica de la Propuesta Tecnológica</w:t>
-      </w:r>
-    </w:p>
-    <w:p>
-      <w:pPr>
-        <w:spacing w:line="360" w:lineRule="auto"/>
-        <w:jc w:val="both"/>
-        <w:rPr>
-          <w:rFonts w:ascii="Arial" w:hAnsi="Arial" w:cs="Arial"/>
-        </w:rPr>
-      </w:pPr>
-      <w:r>
-        <w:rPr>
-          <w:rFonts w:ascii="Arial" w:hAnsi="Arial" w:cs="Arial"/>
-        </w:rPr>
-        <w:tab/>
-        <w:t>Modelado del Nuevo Sistema</w:t>
-      </w:r>
-    </w:p>
-    <w:p>
-      <w:pPr>
-        <w:spacing w:line="360" w:lineRule="auto"/>
-        <w:jc w:val="both"/>
-        <w:rPr>
-          <w:rFonts w:ascii="Arial" w:hAnsi="Arial" w:cs="Arial"/>
-        </w:rPr>
-      </w:pPr>
-      <w:r>
-        <w:rPr>
-          <w:rFonts w:ascii="Arial" w:hAnsi="Arial" w:cs="Arial"/>
-        </w:rPr>
-        <w:tab/>
-        <w:t>Necesidades Generales de la Nueva Herramienta Tecnológica</w:t>
-      </w:r>
-    </w:p>
-    <w:p>
-      <w:pPr>
-        <w:spacing w:line="360" w:lineRule="auto"/>
-        <w:jc w:val="both"/>
-        <w:rPr>
-          <w:rFonts w:ascii="Arial" w:hAnsi="Arial" w:cs="Arial"/>
-        </w:rPr>
-      </w:pPr>
-      <w:r>
-        <w:rPr>
-          <w:rFonts w:ascii="Arial" w:hAnsi="Arial" w:cs="Arial"/>
-        </w:rPr>
-        <w:tab/>
-        <w:t xml:space="preserve">Objetivos de la Propuesta Tecnológica </w:t>
-      </w:r>
-    </w:p>
-    <w:p>
-      <w:pPr>
-        <w:spacing w:line="360" w:lineRule="auto"/>
-        <w:jc w:val="both"/>
-        <w:rPr>
-          <w:rFonts w:ascii="Arial" w:hAnsi="Arial" w:cs="Arial"/>
-        </w:rPr>
-      </w:pPr>
-      <w:r>
-        <w:rPr>
-          <w:rFonts w:ascii="Arial" w:hAnsi="Arial" w:cs="Arial"/>
-        </w:rPr>
-        <w:tab/>
-        <w:t>Justificación de la Propuesta</w:t>
-      </w:r>
-    </w:p>
-    <w:p>
-      <w:pPr>
-        <w:spacing w:line="360" w:lineRule="auto"/>
-        <w:jc w:val="both"/>
-        <w:rPr>
-          <w:rFonts w:ascii="Arial" w:hAnsi="Arial" w:cs="Arial"/>
-        </w:rPr>
-      </w:pPr>
-      <w:r>
-        <w:rPr>
-          <w:rFonts w:ascii="Arial" w:hAnsi="Arial" w:cs="Arial"/>
-        </w:rPr>
-        <w:tab/>
-        <w:t>Limitaciones y Alcances</w:t>
-      </w:r>
-    </w:p>
-    <w:p>
-      <w:pPr>
-        <w:spacing w:line="360" w:lineRule="auto"/>
-        <w:jc w:val="both"/>
-        <w:rPr>
-          <w:rFonts w:ascii="Arial" w:hAnsi="Arial" w:cs="Arial"/>
-        </w:rPr>
-      </w:pPr>
-    </w:p>
-    <w:p>
-      <w:pPr>
-        <w:spacing w:line="360" w:lineRule="auto"/>
-        <w:jc w:val="both"/>
-        <w:rPr>
-          <w:rFonts w:ascii="Arial" w:hAnsi="Arial" w:cs="Arial"/>
-          <w:b/>
-          <w:bCs/>
-        </w:rPr>
-      </w:pPr>
-      <w:r>
-        <w:rPr>
-          <w:rFonts w:ascii="Arial" w:hAnsi="Arial" w:cs="Arial"/>
-          <w:b/>
-        </w:rPr>
-        <w:tab/>
-        <w:t>Capítulo VI</w:t>
-      </w:r>
-    </w:p>
-    <w:p>
-      <w:pPr>
-        <w:spacing w:line="360" w:lineRule="auto"/>
-        <w:jc w:val="both"/>
-        <w:rPr>
-          <w:rFonts w:ascii="Arial" w:hAnsi="Arial" w:cs="Arial"/>
-          <w:b/>
-          <w:bCs/>
-        </w:rPr>
-      </w:pPr>
-      <w:r>
-        <w:rPr>
-          <w:rFonts w:ascii="Arial" w:hAnsi="Arial" w:cs="Arial"/>
-          <w:b/>
-          <w:bCs/>
-        </w:rPr>
-        <w:t>Implementación y Evaluación de la Herramienta Tecnológica</w:t>
-      </w:r>
-    </w:p>
-    <w:p>
-      <w:pPr>
-        <w:spacing w:line="360" w:lineRule="auto"/>
-        <w:jc w:val="both"/>
-        <w:rPr>
-          <w:rFonts w:ascii="Arial" w:hAnsi="Arial" w:cs="Arial"/>
-        </w:rPr>
-      </w:pPr>
-      <w:r>
-        <w:rPr>
-          <w:rFonts w:ascii="Arial" w:hAnsi="Arial" w:cs="Arial"/>
-        </w:rPr>
-        <w:lastRenderedPageBreak/>
-        <w:tab/>
-        <w:t>Sistematización</w:t>
-      </w:r>
-      <w:r>
-        <w:rPr>
-          <w:rFonts w:ascii="Arial" w:hAnsi="Arial" w:cs="Arial"/>
-          <w:b/>
-          <w:bCs/>
-        </w:rPr>
-        <w:t xml:space="preserve"> </w:t>
-      </w:r>
-      <w:r>
-        <w:rPr>
-          <w:rFonts w:ascii="Arial" w:hAnsi="Arial" w:cs="Arial"/>
-        </w:rPr>
-        <w:t>y Evaluación de la Implementación</w:t>
-      </w:r>
-    </w:p>
-    <w:p>
-      <w:pPr>
-        <w:spacing w:line="360" w:lineRule="auto"/>
-        <w:jc w:val="both"/>
-        <w:rPr>
-          <w:rFonts w:ascii="Arial" w:hAnsi="Arial" w:cs="Arial"/>
-        </w:rPr>
-      </w:pPr>
-      <w:r>
-        <w:rPr>
-          <w:rFonts w:ascii="Arial" w:hAnsi="Arial" w:cs="Arial"/>
-        </w:rPr>
-        <w:tab/>
-        <w:t xml:space="preserve">Pruebas Alfas </w:t>
-      </w:r>
-    </w:p>
-    <w:p>
-      <w:pPr>
-        <w:spacing w:line="360" w:lineRule="auto"/>
-        <w:jc w:val="both"/>
-        <w:rPr>
-          <w:rFonts w:ascii="Arial" w:hAnsi="Arial" w:cs="Arial"/>
-        </w:rPr>
-      </w:pPr>
-      <w:r>
-        <w:rPr>
-          <w:rFonts w:ascii="Arial" w:hAnsi="Arial" w:cs="Arial"/>
-        </w:rPr>
-        <w:tab/>
-        <w:t>Pruebas Betas</w:t>
-      </w:r>
-    </w:p>
-    <w:p>
-      <w:pPr>
-        <w:spacing w:line="360" w:lineRule="auto"/>
-        <w:jc w:val="both"/>
-        <w:rPr>
-          <w:rFonts w:ascii="Arial" w:hAnsi="Arial" w:cs="Arial"/>
-        </w:rPr>
-      </w:pPr>
-      <w:r>
-        <w:rPr>
-          <w:rFonts w:ascii="Arial" w:hAnsi="Arial" w:cs="Arial"/>
-        </w:rPr>
-        <w:tab/>
-        <w:t>Conclusiones Generales</w:t>
-      </w:r>
-    </w:p>
-    <w:p>
-      <w:pPr>
-        <w:spacing w:line="360" w:lineRule="auto"/>
-        <w:jc w:val="both"/>
-        <w:rPr>
-          <w:rFonts w:ascii="Arial" w:hAnsi="Arial" w:cs="Arial"/>
-        </w:rPr>
-      </w:pPr>
-      <w:r>
-        <w:rPr>
-          <w:rFonts w:ascii="Arial" w:hAnsi="Arial" w:cs="Arial"/>
-        </w:rPr>
-        <w:tab/>
-        <w:t>Recomendaciones</w:t>
-      </w:r>
-    </w:p>
-    <w:p>
-      <w:pPr>
-        <w:spacing w:line="360" w:lineRule="auto"/>
-        <w:jc w:val="both"/>
-        <w:rPr>
-          <w:rFonts w:ascii="Arial" w:hAnsi="Arial" w:cs="Arial"/>
-        </w:rPr>
-      </w:pPr>
-      <w:r>
-        <w:rPr>
-          <w:rFonts w:ascii="Arial" w:hAnsi="Arial" w:cs="Arial"/>
-        </w:rPr>
-        <w:tab/>
-        <w:t>Referencias Bibliográficas</w:t>
-      </w:r>
-    </w:p>
-    <w:p>
-      <w:pPr>
-        <w:pStyle w:val="Standard"/>
-        <w:spacing w:after="0" w:line="360" w:lineRule="auto"/>
-        <w:jc w:val="both"/>
-        <w:rPr>
-          <w:rFonts w:ascii="Arial" w:hAnsi="Arial" w:cs="Arial"/>
-        </w:rPr>
-      </w:pPr>
     </w:p>
     <w:sectPr>
       <w:pgSz w:w="12240" w:h="15840"/>
@@ -1033,6 +1612,119 @@
     </w:lvl>
   </w:abstractNum>
   <w:abstractNum w:abstractNumId="2" w15:restartNumberingAfterBreak="0">
+    <w:nsid w:val="16A32DC2"/>
+    <w:multiLevelType w:val="hybridMultilevel"/>
+    <w:tmpl w:val="AFCA6D22"/>
+    <w:lvl w:ilvl="0" w:tplc="200A0001">
+      <w:start w:val="1"/>
+      <w:numFmt w:val="bullet"/>
+      <w:lvlText w:val=""/>
+      <w:lvlJc w:val="left"/>
+      <w:pPr>
+        <w:ind w:left="360" w:hanging="360"/>
+      </w:pPr>
+      <w:rPr>
+        <w:rFonts w:ascii="Symbol" w:hAnsi="Symbol" w:hint="default"/>
+      </w:rPr>
+    </w:lvl>
+    <w:lvl w:ilvl="1" w:tplc="200A0003">
+      <w:start w:val="1"/>
+      <w:numFmt w:val="bullet"/>
+      <w:lvlText w:val="o"/>
+      <w:lvlJc w:val="left"/>
+      <w:pPr>
+        <w:ind w:left="1080" w:hanging="360"/>
+      </w:pPr>
+      <w:rPr>
+        <w:rFonts w:ascii="Courier New" w:hAnsi="Courier New" w:cs="Courier New" w:hint="default"/>
+      </w:rPr>
+    </w:lvl>
+    <w:lvl w:ilvl="2" w:tplc="200A0005">
+      <w:start w:val="1"/>
+      <w:numFmt w:val="bullet"/>
+      <w:lvlText w:val=""/>
+      <w:lvlJc w:val="left"/>
+      <w:pPr>
+        <w:ind w:left="1800" w:hanging="360"/>
+      </w:pPr>
+      <w:rPr>
+        <w:rFonts w:ascii="Wingdings" w:hAnsi="Wingdings" w:hint="default"/>
+      </w:rPr>
+    </w:lvl>
+    <w:lvl w:ilvl="3" w:tplc="200A0001" w:tentative="1">
+      <w:start w:val="1"/>
+      <w:numFmt w:val="bullet"/>
+      <w:lvlText w:val=""/>
+      <w:lvlJc w:val="left"/>
+      <w:pPr>
+        <w:ind w:left="2520" w:hanging="360"/>
+      </w:pPr>
+      <w:rPr>
+        <w:rFonts w:ascii="Symbol" w:hAnsi="Symbol" w:hint="default"/>
+      </w:rPr>
+    </w:lvl>
+    <w:lvl w:ilvl="4" w:tplc="200A0003" w:tentative="1">
+      <w:start w:val="1"/>
+      <w:numFmt w:val="bullet"/>
+      <w:lvlText w:val="o"/>
+      <w:lvlJc w:val="left"/>
+      <w:pPr>
+        <w:ind w:left="3240" w:hanging="360"/>
+      </w:pPr>
+      <w:rPr>
+        <w:rFonts w:ascii="Courier New" w:hAnsi="Courier New" w:cs="Courier New" w:hint="default"/>
+      </w:rPr>
+    </w:lvl>
+    <w:lvl w:ilvl="5" w:tplc="200A0005" w:tentative="1">
+      <w:start w:val="1"/>
+      <w:numFmt w:val="bullet"/>
+      <w:lvlText w:val=""/>
+      <w:lvlJc w:val="left"/>
+      <w:pPr>
+        <w:ind w:left="3960" w:hanging="360"/>
+      </w:pPr>
+      <w:rPr>
+        <w:rFonts w:ascii="Wingdings" w:hAnsi="Wingdings" w:hint="default"/>
+      </w:rPr>
+    </w:lvl>
+    <w:lvl w:ilvl="6" w:tplc="200A0001" w:tentative="1">
+      <w:start w:val="1"/>
+      <w:numFmt w:val="bullet"/>
+      <w:lvlText w:val=""/>
+      <w:lvlJc w:val="left"/>
+      <w:pPr>
+        <w:ind w:left="4680" w:hanging="360"/>
+      </w:pPr>
+      <w:rPr>
+        <w:rFonts w:ascii="Symbol" w:hAnsi="Symbol" w:hint="default"/>
+      </w:rPr>
+    </w:lvl>
+    <w:lvl w:ilvl="7" w:tplc="200A0003" w:tentative="1">
+      <w:start w:val="1"/>
+      <w:numFmt w:val="bullet"/>
+      <w:lvlText w:val="o"/>
+      <w:lvlJc w:val="left"/>
+      <w:pPr>
+        <w:ind w:left="5400" w:hanging="360"/>
+      </w:pPr>
+      <w:rPr>
+        <w:rFonts w:ascii="Courier New" w:hAnsi="Courier New" w:cs="Courier New" w:hint="default"/>
+      </w:rPr>
+    </w:lvl>
+    <w:lvl w:ilvl="8" w:tplc="200A0005" w:tentative="1">
+      <w:start w:val="1"/>
+      <w:numFmt w:val="bullet"/>
+      <w:lvlText w:val=""/>
+      <w:lvlJc w:val="left"/>
+      <w:pPr>
+        <w:ind w:left="6120" w:hanging="360"/>
+      </w:pPr>
+      <w:rPr>
+        <w:rFonts w:ascii="Wingdings" w:hAnsi="Wingdings" w:hint="default"/>
+      </w:rPr>
+    </w:lvl>
+  </w:abstractNum>
+  <w:abstractNum w:abstractNumId="3" w15:restartNumberingAfterBreak="0">
     <w:nsid w:val="1904749D"/>
     <w:multiLevelType w:val="multilevel"/>
     <w:tmpl w:val="03E4A4D6"/>
@@ -1110,7 +1802,7 @@
       </w:pPr>
     </w:lvl>
   </w:abstractNum>
-  <w:abstractNum w:abstractNumId="3" w15:restartNumberingAfterBreak="0">
+  <w:abstractNum w:abstractNumId="4" w15:restartNumberingAfterBreak="0">
     <w:nsid w:val="1FCC0090"/>
     <w:multiLevelType w:val="multilevel"/>
     <w:tmpl w:val="A5D0A3EE"/>
@@ -1197,7 +1889,7 @@
       </w:pPr>
     </w:lvl>
   </w:abstractNum>
-  <w:abstractNum w:abstractNumId="4" w15:restartNumberingAfterBreak="0">
+  <w:abstractNum w:abstractNumId="5" w15:restartNumberingAfterBreak="0">
     <w:nsid w:val="21DB75C1"/>
     <w:multiLevelType w:val="multilevel"/>
     <w:tmpl w:val="6C3EFA0C"/>
@@ -1284,7 +1976,7 @@
       </w:pPr>
     </w:lvl>
   </w:abstractNum>
-  <w:abstractNum w:abstractNumId="5" w15:restartNumberingAfterBreak="0">
+  <w:abstractNum w:abstractNumId="6" w15:restartNumberingAfterBreak="0">
     <w:nsid w:val="2D0D7A0A"/>
     <w:multiLevelType w:val="multilevel"/>
     <w:tmpl w:val="50A6522E"/>
@@ -1371,7 +2063,7 @@
       </w:pPr>
     </w:lvl>
   </w:abstractNum>
-  <w:abstractNum w:abstractNumId="6" w15:restartNumberingAfterBreak="0">
+  <w:abstractNum w:abstractNumId="7" w15:restartNumberingAfterBreak="0">
     <w:nsid w:val="31427FA6"/>
     <w:multiLevelType w:val="multilevel"/>
     <w:tmpl w:val="C9CC5386"/>
@@ -1476,7 +2168,7 @@
       </w:rPr>
     </w:lvl>
   </w:abstractNum>
-  <w:abstractNum w:abstractNumId="7" w15:restartNumberingAfterBreak="0">
+  <w:abstractNum w:abstractNumId="8" w15:restartNumberingAfterBreak="0">
     <w:nsid w:val="352470D3"/>
     <w:multiLevelType w:val="multilevel"/>
     <w:tmpl w:val="3D28BA28"/>
@@ -1563,7 +2255,7 @@
       </w:pPr>
     </w:lvl>
   </w:abstractNum>
-  <w:abstractNum w:abstractNumId="8" w15:restartNumberingAfterBreak="0">
+  <w:abstractNum w:abstractNumId="9" w15:restartNumberingAfterBreak="0">
     <w:nsid w:val="37C8344E"/>
     <w:multiLevelType w:val="multilevel"/>
     <w:tmpl w:val="AD26058E"/>
@@ -1650,7 +2342,120 @@
       </w:pPr>
     </w:lvl>
   </w:abstractNum>
-  <w:abstractNum w:abstractNumId="9" w15:restartNumberingAfterBreak="0">
+  <w:abstractNum w:abstractNumId="10" w15:restartNumberingAfterBreak="0">
+    <w:nsid w:val="3D6C0C93"/>
+    <w:multiLevelType w:val="hybridMultilevel"/>
+    <w:tmpl w:val="2D0CA346"/>
+    <w:lvl w:ilvl="0" w:tplc="200A0003">
+      <w:start w:val="1"/>
+      <w:numFmt w:val="bullet"/>
+      <w:lvlText w:val="o"/>
+      <w:lvlJc w:val="left"/>
+      <w:pPr>
+        <w:ind w:left="720" w:hanging="360"/>
+      </w:pPr>
+      <w:rPr>
+        <w:rFonts w:ascii="Courier New" w:hAnsi="Courier New" w:cs="Courier New" w:hint="default"/>
+      </w:rPr>
+    </w:lvl>
+    <w:lvl w:ilvl="1" w:tplc="200A0003" w:tentative="1">
+      <w:start w:val="1"/>
+      <w:numFmt w:val="bullet"/>
+      <w:lvlText w:val="o"/>
+      <w:lvlJc w:val="left"/>
+      <w:pPr>
+        <w:ind w:left="1440" w:hanging="360"/>
+      </w:pPr>
+      <w:rPr>
+        <w:rFonts w:ascii="Courier New" w:hAnsi="Courier New" w:cs="Courier New" w:hint="default"/>
+      </w:rPr>
+    </w:lvl>
+    <w:lvl w:ilvl="2" w:tplc="200A0005" w:tentative="1">
+      <w:start w:val="1"/>
+      <w:numFmt w:val="bullet"/>
+      <w:lvlText w:val=""/>
+      <w:lvlJc w:val="left"/>
+      <w:pPr>
+        <w:ind w:left="2160" w:hanging="360"/>
+      </w:pPr>
+      <w:rPr>
+        <w:rFonts w:ascii="Wingdings" w:hAnsi="Wingdings" w:hint="default"/>
+      </w:rPr>
+    </w:lvl>
+    <w:lvl w:ilvl="3" w:tplc="200A0001" w:tentative="1">
+      <w:start w:val="1"/>
+      <w:numFmt w:val="bullet"/>
+      <w:lvlText w:val=""/>
+      <w:lvlJc w:val="left"/>
+      <w:pPr>
+        <w:ind w:left="2880" w:hanging="360"/>
+      </w:pPr>
+      <w:rPr>
+        <w:rFonts w:ascii="Symbol" w:hAnsi="Symbol" w:hint="default"/>
+      </w:rPr>
+    </w:lvl>
+    <w:lvl w:ilvl="4" w:tplc="200A0003" w:tentative="1">
+      <w:start w:val="1"/>
+      <w:numFmt w:val="bullet"/>
+      <w:lvlText w:val="o"/>
+      <w:lvlJc w:val="left"/>
+      <w:pPr>
+        <w:ind w:left="3600" w:hanging="360"/>
+      </w:pPr>
+      <w:rPr>
+        <w:rFonts w:ascii="Courier New" w:hAnsi="Courier New" w:cs="Courier New" w:hint="default"/>
+      </w:rPr>
+    </w:lvl>
+    <w:lvl w:ilvl="5" w:tplc="200A0005" w:tentative="1">
+      <w:start w:val="1"/>
+      <w:numFmt w:val="bullet"/>
+      <w:lvlText w:val=""/>
+      <w:lvlJc w:val="left"/>
+      <w:pPr>
+        <w:ind w:left="4320" w:hanging="360"/>
+      </w:pPr>
+      <w:rPr>
+        <w:rFonts w:ascii="Wingdings" w:hAnsi="Wingdings" w:hint="default"/>
+      </w:rPr>
+    </w:lvl>
+    <w:lvl w:ilvl="6" w:tplc="200A0001" w:tentative="1">
+      <w:start w:val="1"/>
+      <w:numFmt w:val="bullet"/>
+      <w:lvlText w:val=""/>
+      <w:lvlJc w:val="left"/>
+      <w:pPr>
+        <w:ind w:left="5040" w:hanging="360"/>
+      </w:pPr>
+      <w:rPr>
+        <w:rFonts w:ascii="Symbol" w:hAnsi="Symbol" w:hint="default"/>
+      </w:rPr>
+    </w:lvl>
+    <w:lvl w:ilvl="7" w:tplc="200A0003" w:tentative="1">
+      <w:start w:val="1"/>
+      <w:numFmt w:val="bullet"/>
+      <w:lvlText w:val="o"/>
+      <w:lvlJc w:val="left"/>
+      <w:pPr>
+        <w:ind w:left="5760" w:hanging="360"/>
+      </w:pPr>
+      <w:rPr>
+        <w:rFonts w:ascii="Courier New" w:hAnsi="Courier New" w:cs="Courier New" w:hint="default"/>
+      </w:rPr>
+    </w:lvl>
+    <w:lvl w:ilvl="8" w:tplc="200A0005" w:tentative="1">
+      <w:start w:val="1"/>
+      <w:numFmt w:val="bullet"/>
+      <w:lvlText w:val=""/>
+      <w:lvlJc w:val="left"/>
+      <w:pPr>
+        <w:ind w:left="6480" w:hanging="360"/>
+      </w:pPr>
+      <w:rPr>
+        <w:rFonts w:ascii="Wingdings" w:hAnsi="Wingdings" w:hint="default"/>
+      </w:rPr>
+    </w:lvl>
+  </w:abstractNum>
+  <w:abstractNum w:abstractNumId="11" w15:restartNumberingAfterBreak="0">
     <w:nsid w:val="46056420"/>
     <w:multiLevelType w:val="multilevel"/>
     <w:tmpl w:val="BD8E5FB4"/>
@@ -1755,35 +2560,157 @@
       </w:rPr>
     </w:lvl>
   </w:abstractNum>
+  <w:abstractNum w:abstractNumId="12" w15:restartNumberingAfterBreak="0">
+    <w:nsid w:val="798E1578"/>
+    <w:multiLevelType w:val="hybridMultilevel"/>
+    <w:tmpl w:val="812632B8"/>
+    <w:lvl w:ilvl="0" w:tplc="200A0003">
+      <w:start w:val="1"/>
+      <w:numFmt w:val="bullet"/>
+      <w:lvlText w:val="o"/>
+      <w:lvlJc w:val="left"/>
+      <w:pPr>
+        <w:ind w:left="1778" w:hanging="360"/>
+      </w:pPr>
+      <w:rPr>
+        <w:rFonts w:ascii="Courier New" w:hAnsi="Courier New" w:cs="Courier New" w:hint="default"/>
+      </w:rPr>
+    </w:lvl>
+    <w:lvl w:ilvl="1" w:tplc="200A0003" w:tentative="1">
+      <w:start w:val="1"/>
+      <w:numFmt w:val="bullet"/>
+      <w:lvlText w:val="o"/>
+      <w:lvlJc w:val="left"/>
+      <w:pPr>
+        <w:ind w:left="2498" w:hanging="360"/>
+      </w:pPr>
+      <w:rPr>
+        <w:rFonts w:ascii="Courier New" w:hAnsi="Courier New" w:cs="Courier New" w:hint="default"/>
+      </w:rPr>
+    </w:lvl>
+    <w:lvl w:ilvl="2" w:tplc="200A0005" w:tentative="1">
+      <w:start w:val="1"/>
+      <w:numFmt w:val="bullet"/>
+      <w:lvlText w:val=""/>
+      <w:lvlJc w:val="left"/>
+      <w:pPr>
+        <w:ind w:left="3218" w:hanging="360"/>
+      </w:pPr>
+      <w:rPr>
+        <w:rFonts w:ascii="Wingdings" w:hAnsi="Wingdings" w:hint="default"/>
+      </w:rPr>
+    </w:lvl>
+    <w:lvl w:ilvl="3" w:tplc="200A0001" w:tentative="1">
+      <w:start w:val="1"/>
+      <w:numFmt w:val="bullet"/>
+      <w:lvlText w:val=""/>
+      <w:lvlJc w:val="left"/>
+      <w:pPr>
+        <w:ind w:left="3938" w:hanging="360"/>
+      </w:pPr>
+      <w:rPr>
+        <w:rFonts w:ascii="Symbol" w:hAnsi="Symbol" w:hint="default"/>
+      </w:rPr>
+    </w:lvl>
+    <w:lvl w:ilvl="4" w:tplc="200A0003" w:tentative="1">
+      <w:start w:val="1"/>
+      <w:numFmt w:val="bullet"/>
+      <w:lvlText w:val="o"/>
+      <w:lvlJc w:val="left"/>
+      <w:pPr>
+        <w:ind w:left="4658" w:hanging="360"/>
+      </w:pPr>
+      <w:rPr>
+        <w:rFonts w:ascii="Courier New" w:hAnsi="Courier New" w:cs="Courier New" w:hint="default"/>
+      </w:rPr>
+    </w:lvl>
+    <w:lvl w:ilvl="5" w:tplc="200A0005" w:tentative="1">
+      <w:start w:val="1"/>
+      <w:numFmt w:val="bullet"/>
+      <w:lvlText w:val=""/>
+      <w:lvlJc w:val="left"/>
+      <w:pPr>
+        <w:ind w:left="5378" w:hanging="360"/>
+      </w:pPr>
+      <w:rPr>
+        <w:rFonts w:ascii="Wingdings" w:hAnsi="Wingdings" w:hint="default"/>
+      </w:rPr>
+    </w:lvl>
+    <w:lvl w:ilvl="6" w:tplc="200A0001" w:tentative="1">
+      <w:start w:val="1"/>
+      <w:numFmt w:val="bullet"/>
+      <w:lvlText w:val=""/>
+      <w:lvlJc w:val="left"/>
+      <w:pPr>
+        <w:ind w:left="6098" w:hanging="360"/>
+      </w:pPr>
+      <w:rPr>
+        <w:rFonts w:ascii="Symbol" w:hAnsi="Symbol" w:hint="default"/>
+      </w:rPr>
+    </w:lvl>
+    <w:lvl w:ilvl="7" w:tplc="200A0003" w:tentative="1">
+      <w:start w:val="1"/>
+      <w:numFmt w:val="bullet"/>
+      <w:lvlText w:val="o"/>
+      <w:lvlJc w:val="left"/>
+      <w:pPr>
+        <w:ind w:left="6818" w:hanging="360"/>
+      </w:pPr>
+      <w:rPr>
+        <w:rFonts w:ascii="Courier New" w:hAnsi="Courier New" w:cs="Courier New" w:hint="default"/>
+      </w:rPr>
+    </w:lvl>
+    <w:lvl w:ilvl="8" w:tplc="200A0005" w:tentative="1">
+      <w:start w:val="1"/>
+      <w:numFmt w:val="bullet"/>
+      <w:lvlText w:val=""/>
+      <w:lvlJc w:val="left"/>
+      <w:pPr>
+        <w:ind w:left="7538" w:hanging="360"/>
+      </w:pPr>
+      <w:rPr>
+        <w:rFonts w:ascii="Wingdings" w:hAnsi="Wingdings" w:hint="default"/>
+      </w:rPr>
+    </w:lvl>
+  </w:abstractNum>
   <w:num w:numId="1">
-    <w:abstractNumId w:val="8"/>
+    <w:abstractNumId w:val="9"/>
   </w:num>
   <w:num w:numId="2">
-    <w:abstractNumId w:val="6"/>
+    <w:abstractNumId w:val="7"/>
   </w:num>
   <w:num w:numId="3">
-    <w:abstractNumId w:val="9"/>
+    <w:abstractNumId w:val="11"/>
   </w:num>
   <w:num w:numId="4">
     <w:abstractNumId w:val="0"/>
   </w:num>
   <w:num w:numId="5">
-    <w:abstractNumId w:val="5"/>
+    <w:abstractNumId w:val="6"/>
   </w:num>
   <w:num w:numId="6">
-    <w:abstractNumId w:val="2"/>
+    <w:abstractNumId w:val="3"/>
   </w:num>
   <w:num w:numId="7">
     <w:abstractNumId w:val="1"/>
   </w:num>
   <w:num w:numId="8">
+    <w:abstractNumId w:val="5"/>
+  </w:num>
+  <w:num w:numId="9">
     <w:abstractNumId w:val="4"/>
   </w:num>
-  <w:num w:numId="9">
-    <w:abstractNumId w:val="3"/>
+  <w:num w:numId="10">
+    <w:abstractNumId w:val="8"/>
   </w:num>
-  <w:num w:numId="10">
-    <w:abstractNumId w:val="7"/>
+  <w:num w:numId="11">
+    <w:abstractNumId w:val="2"/>
+  </w:num>
+  <w:num w:numId="12">
+    <w:abstractNumId w:val="10"/>
+  </w:num>
+  <w:num w:numId="13">
+    <w:abstractNumId w:val="12"/>
   </w:num>
 </w:numbering>
 </file>
@@ -3475,6 +4402,69 @@
       </w:numPr>
     </w:pPr>
   </w:style>
+  <w:style w:type="paragraph" w:customStyle="1" w:styleId="P2">
+    <w:name w:val="P2"/>
+    <w:basedOn w:val="Standard"/>
+    <w:uiPriority w:val="99"/>
+    <w:rsid w:val="00AD4366"/>
+    <w:pPr>
+      <w:suppressAutoHyphens w:val="0"/>
+      <w:autoSpaceDN/>
+      <w:spacing w:after="0" w:line="360" w:lineRule="auto"/>
+      <w:jc w:val="both"/>
+      <w:textAlignment w:val="auto"/>
+    </w:pPr>
+    <w:rPr>
+      <w:rFonts w:ascii="Arial" w:hAnsi="Arial"/>
+      <w:b/>
+      <w:color w:val="00000A"/>
+      <w:kern w:val="0"/>
+      <w:szCs w:val="20"/>
+      <w:lang w:eastAsia="es-VE" w:bidi="ar-SA"/>
+    </w:rPr>
+  </w:style>
+  <w:style w:type="paragraph" w:customStyle="1" w:styleId="P47">
+    <w:name w:val="P47"/>
+    <w:basedOn w:val="Standard"/>
+    <w:uiPriority w:val="99"/>
+    <w:rsid w:val="00AD4366"/>
+    <w:pPr>
+      <w:suppressAutoHyphens w:val="0"/>
+      <w:autoSpaceDN/>
+      <w:spacing w:after="0" w:line="360" w:lineRule="auto"/>
+      <w:ind w:right="-226" w:hanging="112"/>
+      <w:jc w:val="center"/>
+      <w:textAlignment w:val="auto"/>
+    </w:pPr>
+    <w:rPr>
+      <w:rFonts w:ascii="Arial" w:hAnsi="Arial"/>
+      <w:b/>
+      <w:color w:val="00000A"/>
+      <w:kern w:val="0"/>
+      <w:szCs w:val="20"/>
+      <w:lang w:eastAsia="es-VE" w:bidi="ar-SA"/>
+    </w:rPr>
+  </w:style>
+  <w:style w:type="paragraph" w:customStyle="1" w:styleId="P1">
+    <w:name w:val="P1"/>
+    <w:basedOn w:val="Standard"/>
+    <w:uiPriority w:val="99"/>
+    <w:rsid w:val="001B0ED5"/>
+    <w:pPr>
+      <w:suppressAutoHyphens w:val="0"/>
+      <w:autoSpaceDN/>
+      <w:spacing w:after="0" w:line="360" w:lineRule="auto"/>
+      <w:jc w:val="center"/>
+      <w:textAlignment w:val="auto"/>
+    </w:pPr>
+    <w:rPr>
+      <w:rFonts w:ascii="Arial" w:hAnsi="Arial"/>
+      <w:b/>
+      <w:kern w:val="0"/>
+      <w:szCs w:val="20"/>
+      <w:lang w:eastAsia="es-VE" w:bidi="ar-SA"/>
+    </w:rPr>
+  </w:style>
 </w:styles>
 </file>
 

</xml_diff>

<commit_message>
Indice principal finalizado, indice de cuadros y figuras
</commit_message>
<xml_diff>
--- a/01 - Paginas Preliminares/Indice.docx
+++ b/01 - Paginas Preliminares/Indice.docx
@@ -5,6 +5,10 @@
     <w:p>
       <w:pPr>
         <w:pStyle w:val="Predeterminado"/>
+        <w:tabs>
+          <w:tab w:val="clear" w:pos="709"/>
+          <w:tab w:val="left" w:pos="426"/>
+        </w:tabs>
         <w:spacing w:after="0" w:line="360" w:lineRule="auto"/>
         <w:jc w:val="center"/>
         <w:rPr>
@@ -19,11 +23,18 @@
         </w:rPr>
         <w:t>INDICE</w:t>
       </w:r>
+      <w:bookmarkStart w:id="0" w:name="_GoBack"/>
+      <w:bookmarkEnd w:id="0"/>
     </w:p>
     <w:p>
       <w:pPr>
         <w:pStyle w:val="Predeterminado"/>
+        <w:tabs>
+          <w:tab w:val="clear" w:pos="709"/>
+          <w:tab w:val="left" w:pos="426"/>
+        </w:tabs>
         <w:spacing w:after="0" w:line="360" w:lineRule="auto"/>
+        <w:jc w:val="both"/>
         <w:rPr>
           <w:rFonts w:ascii="Arial" w:hAnsi="Arial" w:cs="Arial"/>
           <w:b/>
@@ -33,7 +44,12 @@
     <w:p>
       <w:pPr>
         <w:pStyle w:val="Predeterminado"/>
+        <w:tabs>
+          <w:tab w:val="clear" w:pos="709"/>
+          <w:tab w:val="left" w:pos="426"/>
+        </w:tabs>
         <w:spacing w:after="0" w:line="360" w:lineRule="auto"/>
+        <w:jc w:val="both"/>
         <w:rPr>
           <w:rFonts w:ascii="Arial" w:hAnsi="Arial" w:cs="Arial"/>
         </w:rPr>
@@ -49,6 +65,18 @@
         <w:rPr>
           <w:rFonts w:ascii="Arial" w:hAnsi="Arial" w:cs="Arial"/>
         </w:rPr>
+        <w:t xml:space="preserve"> ………………………………………………………………</w:t>
+      </w:r>
+      <w:r>
+        <w:rPr>
+          <w:rFonts w:ascii="Arial" w:hAnsi="Arial" w:cs="Arial"/>
+        </w:rPr>
+        <w:t>…..</w:t>
+      </w:r>
+      <w:r>
+        <w:rPr>
+          <w:rFonts w:ascii="Arial" w:hAnsi="Arial" w:cs="Arial"/>
+        </w:rPr>
         <w:t xml:space="preserve"> </w:t>
       </w:r>
       <w:r>
@@ -60,7 +88,11 @@
     </w:p>
     <w:p>
       <w:pPr>
+        <w:tabs>
+          <w:tab w:val="left" w:pos="426"/>
+        </w:tabs>
         <w:spacing w:after="0" w:line="360" w:lineRule="auto"/>
+        <w:jc w:val="both"/>
         <w:rPr>
           <w:rFonts w:ascii="Arial" w:hAnsi="Arial" w:cs="Arial"/>
           <w:b/>
@@ -86,8 +118,11 @@
     </w:p>
     <w:p>
       <w:pPr>
+        <w:tabs>
+          <w:tab w:val="left" w:pos="426"/>
+        </w:tabs>
         <w:spacing w:after="0" w:line="360" w:lineRule="auto"/>
-        <w:ind w:left="709"/>
+        <w:jc w:val="both"/>
         <w:rPr>
           <w:rFonts w:ascii="Arial" w:hAnsi="Arial" w:cs="Arial"/>
           <w:b/>
@@ -98,23 +133,62 @@
         <w:rPr>
           <w:rFonts w:ascii="Arial" w:hAnsi="Arial" w:cs="Arial"/>
         </w:rPr>
+        <w:tab/>
+      </w:r>
+      <w:r>
+        <w:rPr>
+          <w:rFonts w:ascii="Arial" w:hAnsi="Arial" w:cs="Arial"/>
+        </w:rPr>
         <w:t>Planteamiento del Problema</w:t>
       </w:r>
       <w:r>
         <w:rPr>
           <w:rFonts w:ascii="Arial" w:hAnsi="Arial" w:cs="Arial"/>
         </w:rPr>
-        <w:t xml:space="preserve"> 3</w:t>
-      </w:r>
-    </w:p>
-    <w:p>
-      <w:pPr>
+        <w:t xml:space="preserve"> </w:t>
+      </w:r>
+      <w:r>
+        <w:rPr>
+          <w:rFonts w:ascii="Arial" w:hAnsi="Arial" w:cs="Arial"/>
+        </w:rPr>
+        <w:t>………………………………………………</w:t>
+      </w:r>
+      <w:r>
+        <w:rPr>
+          <w:rFonts w:ascii="Arial" w:hAnsi="Arial" w:cs="Arial"/>
+        </w:rPr>
+        <w:t>….</w:t>
+      </w:r>
+      <w:r>
+        <w:rPr>
+          <w:rFonts w:ascii="Arial" w:hAnsi="Arial" w:cs="Arial"/>
+        </w:rPr>
+        <w:t xml:space="preserve"> </w:t>
+      </w:r>
+      <w:r>
+        <w:rPr>
+          <w:rFonts w:ascii="Arial" w:hAnsi="Arial" w:cs="Arial"/>
+        </w:rPr>
+        <w:t>3</w:t>
+      </w:r>
+    </w:p>
+    <w:p>
+      <w:pPr>
+        <w:tabs>
+          <w:tab w:val="left" w:pos="426"/>
+        </w:tabs>
         <w:spacing w:after="0" w:line="360" w:lineRule="auto"/>
-        <w:ind w:left="709"/>
-        <w:rPr>
-          <w:rFonts w:ascii="Arial" w:hAnsi="Arial" w:cs="Arial"/>
-        </w:rPr>
-      </w:pPr>
+        <w:jc w:val="both"/>
+        <w:rPr>
+          <w:rFonts w:ascii="Arial" w:hAnsi="Arial" w:cs="Arial"/>
+        </w:rPr>
+      </w:pPr>
+      <w:r>
+        <w:rPr>
+          <w:rFonts w:ascii="Arial" w:hAnsi="Arial" w:cs="Arial"/>
+        </w:rPr>
+        <w:tab/>
+      </w:r>
       <w:r>
         <w:rPr>
           <w:rFonts w:ascii="Arial" w:hAnsi="Arial" w:cs="Arial"/>
@@ -131,7 +205,31 @@
         <w:rPr>
           <w:rFonts w:ascii="Arial" w:hAnsi="Arial" w:cs="Arial"/>
         </w:rPr>
-        <w:t xml:space="preserve"> 6</w:t>
+        <w:t xml:space="preserve"> </w:t>
+      </w:r>
+      <w:r>
+        <w:rPr>
+          <w:rFonts w:ascii="Arial" w:hAnsi="Arial" w:cs="Arial"/>
+        </w:rPr>
+        <w:t>……………………………………………</w:t>
+      </w:r>
+      <w:r>
+        <w:rPr>
+          <w:rFonts w:ascii="Arial" w:hAnsi="Arial" w:cs="Arial"/>
+        </w:rPr>
+        <w:t>…...</w:t>
+      </w:r>
+      <w:r>
+        <w:rPr>
+          <w:rFonts w:ascii="Arial" w:hAnsi="Arial" w:cs="Arial"/>
+        </w:rPr>
+        <w:t xml:space="preserve"> </w:t>
+      </w:r>
+      <w:r>
+        <w:rPr>
+          <w:rFonts w:ascii="Arial" w:hAnsi="Arial" w:cs="Arial"/>
+        </w:rPr>
+        <w:t>6</w:t>
       </w:r>
     </w:p>
     <w:p>
@@ -141,8 +239,12 @@
           <w:ilvl w:val="0"/>
           <w:numId w:val="12"/>
         </w:numPr>
+        <w:tabs>
+          <w:tab w:val="left" w:pos="426"/>
+        </w:tabs>
         <w:spacing w:after="0" w:line="360" w:lineRule="auto"/>
-        <w:ind w:left="1429"/>
+        <w:ind w:left="1134"/>
+        <w:jc w:val="both"/>
         <w:rPr>
           <w:rFonts w:ascii="Arial" w:hAnsi="Arial" w:cs="Arial"/>
         </w:rPr>
@@ -157,7 +259,31 @@
         <w:rPr>
           <w:rFonts w:ascii="Arial" w:hAnsi="Arial" w:cs="Arial"/>
         </w:rPr>
-        <w:t xml:space="preserve"> 6</w:t>
+        <w:t xml:space="preserve"> </w:t>
+      </w:r>
+      <w:r>
+        <w:rPr>
+          <w:rFonts w:ascii="Arial" w:hAnsi="Arial" w:cs="Arial"/>
+        </w:rPr>
+        <w:t>………………………………………………………………</w:t>
+      </w:r>
+      <w:r>
+        <w:rPr>
+          <w:rFonts w:ascii="Arial" w:hAnsi="Arial" w:cs="Arial"/>
+        </w:rPr>
+        <w:t>…</w:t>
+      </w:r>
+      <w:r>
+        <w:rPr>
+          <w:rFonts w:ascii="Arial" w:hAnsi="Arial" w:cs="Arial"/>
+        </w:rPr>
+        <w:t xml:space="preserve"> </w:t>
+      </w:r>
+      <w:r>
+        <w:rPr>
+          <w:rFonts w:ascii="Arial" w:hAnsi="Arial" w:cs="Arial"/>
+        </w:rPr>
+        <w:t>6</w:t>
       </w:r>
     </w:p>
     <w:p>
@@ -167,8 +293,12 @@
           <w:ilvl w:val="0"/>
           <w:numId w:val="12"/>
         </w:numPr>
+        <w:tabs>
+          <w:tab w:val="left" w:pos="426"/>
+        </w:tabs>
         <w:spacing w:after="0" w:line="360" w:lineRule="auto"/>
-        <w:ind w:left="1429"/>
+        <w:ind w:left="1134"/>
+        <w:jc w:val="both"/>
         <w:rPr>
           <w:rFonts w:ascii="Arial" w:hAnsi="Arial" w:cs="Arial"/>
         </w:rPr>
@@ -183,17 +313,50 @@
         <w:rPr>
           <w:rFonts w:ascii="Arial" w:hAnsi="Arial" w:cs="Arial"/>
         </w:rPr>
-        <w:t xml:space="preserve"> 6</w:t>
-      </w:r>
-    </w:p>
-    <w:p>
-      <w:pPr>
+        <w:t xml:space="preserve"> </w:t>
+      </w:r>
+      <w:r>
+        <w:rPr>
+          <w:rFonts w:ascii="Arial" w:hAnsi="Arial" w:cs="Arial"/>
+        </w:rPr>
+        <w:t>…………………………………………………………</w:t>
+      </w:r>
+      <w:r>
+        <w:rPr>
+          <w:rFonts w:ascii="Arial" w:hAnsi="Arial" w:cs="Arial"/>
+        </w:rPr>
+        <w:t>…..</w:t>
+      </w:r>
+      <w:r>
+        <w:rPr>
+          <w:rFonts w:ascii="Arial" w:hAnsi="Arial" w:cs="Arial"/>
+        </w:rPr>
+        <w:t xml:space="preserve"> </w:t>
+      </w:r>
+      <w:r>
+        <w:rPr>
+          <w:rFonts w:ascii="Arial" w:hAnsi="Arial" w:cs="Arial"/>
+        </w:rPr>
+        <w:t>6</w:t>
+      </w:r>
+    </w:p>
+    <w:p>
+      <w:pPr>
+        <w:tabs>
+          <w:tab w:val="left" w:pos="426"/>
+        </w:tabs>
         <w:spacing w:after="0" w:line="360" w:lineRule="auto"/>
-        <w:ind w:left="709"/>
-        <w:rPr>
-          <w:rFonts w:ascii="Arial" w:hAnsi="Arial" w:cs="Arial"/>
-        </w:rPr>
-      </w:pPr>
+        <w:jc w:val="both"/>
+        <w:rPr>
+          <w:rFonts w:ascii="Arial" w:hAnsi="Arial" w:cs="Arial"/>
+        </w:rPr>
+      </w:pPr>
+      <w:r>
+        <w:rPr>
+          <w:rFonts w:ascii="Arial" w:hAnsi="Arial" w:cs="Arial"/>
+        </w:rPr>
+        <w:tab/>
+      </w:r>
       <w:r>
         <w:rPr>
           <w:rFonts w:ascii="Arial" w:hAnsi="Arial" w:cs="Arial"/>
@@ -204,20 +367,52 @@
         <w:rPr>
           <w:rFonts w:ascii="Arial" w:hAnsi="Arial" w:cs="Arial"/>
         </w:rPr>
-        <w:t xml:space="preserve"> 7</w:t>
-      </w:r>
-    </w:p>
-    <w:p>
-      <w:pPr>
+        <w:t xml:space="preserve"> </w:t>
+      </w:r>
+      <w:r>
+        <w:rPr>
+          <w:rFonts w:ascii="Arial" w:hAnsi="Arial" w:cs="Arial"/>
+        </w:rPr>
+        <w:t>…………………………………………………………………</w:t>
+      </w:r>
+      <w:r>
+        <w:rPr>
+          <w:rFonts w:ascii="Arial" w:hAnsi="Arial" w:cs="Arial"/>
+        </w:rPr>
+        <w:t>…</w:t>
+      </w:r>
+      <w:r>
+        <w:rPr>
+          <w:rFonts w:ascii="Arial" w:hAnsi="Arial" w:cs="Arial"/>
+        </w:rPr>
+        <w:t xml:space="preserve"> </w:t>
+      </w:r>
+      <w:r>
+        <w:rPr>
+          <w:rFonts w:ascii="Arial" w:hAnsi="Arial" w:cs="Arial"/>
+        </w:rPr>
+        <w:t>7</w:t>
+      </w:r>
+    </w:p>
+    <w:p>
+      <w:pPr>
+        <w:tabs>
+          <w:tab w:val="left" w:pos="426"/>
+        </w:tabs>
         <w:spacing w:after="0" w:line="360" w:lineRule="auto"/>
-        <w:rPr>
-          <w:rFonts w:ascii="Arial" w:hAnsi="Arial" w:cs="Arial"/>
-        </w:rPr>
-      </w:pPr>
-    </w:p>
-    <w:p>
-      <w:pPr>
+        <w:jc w:val="both"/>
+        <w:rPr>
+          <w:rFonts w:ascii="Arial" w:hAnsi="Arial" w:cs="Arial"/>
+        </w:rPr>
+      </w:pPr>
+    </w:p>
+    <w:p>
+      <w:pPr>
+        <w:tabs>
+          <w:tab w:val="left" w:pos="426"/>
+        </w:tabs>
         <w:spacing w:after="0" w:line="360" w:lineRule="auto"/>
+        <w:jc w:val="both"/>
         <w:rPr>
           <w:rFonts w:ascii="Arial" w:hAnsi="Arial" w:cs="Arial"/>
           <w:b/>
@@ -251,7 +446,11 @@
     </w:p>
     <w:p>
       <w:pPr>
+        <w:tabs>
+          <w:tab w:val="left" w:pos="426"/>
+        </w:tabs>
         <w:spacing w:after="0" w:line="360" w:lineRule="auto"/>
+        <w:jc w:val="both"/>
         <w:rPr>
           <w:rFonts w:ascii="Arial" w:hAnsi="Arial" w:cs="Arial"/>
         </w:rPr>
@@ -267,12 +466,40 @@
         <w:rPr>
           <w:rFonts w:ascii="Arial" w:hAnsi="Arial" w:cs="Arial"/>
         </w:rPr>
-        <w:t xml:space="preserve"> 9</w:t>
-      </w:r>
-    </w:p>
-    <w:p>
-      <w:pPr>
+        <w:t xml:space="preserve"> </w:t>
+      </w:r>
+      <w:r>
+        <w:rPr>
+          <w:rFonts w:ascii="Arial" w:hAnsi="Arial" w:cs="Arial"/>
+        </w:rPr>
+        <w:t>………………………………………………………………</w:t>
+      </w:r>
+      <w:r>
+        <w:rPr>
+          <w:rFonts w:ascii="Arial" w:hAnsi="Arial" w:cs="Arial"/>
+        </w:rPr>
+        <w:t>…..</w:t>
+      </w:r>
+      <w:r>
+        <w:rPr>
+          <w:rFonts w:ascii="Arial" w:hAnsi="Arial" w:cs="Arial"/>
+        </w:rPr>
+        <w:t xml:space="preserve"> </w:t>
+      </w:r>
+      <w:r>
+        <w:rPr>
+          <w:rFonts w:ascii="Arial" w:hAnsi="Arial" w:cs="Arial"/>
+        </w:rPr>
+        <w:t>9</w:t>
+      </w:r>
+    </w:p>
+    <w:p>
+      <w:pPr>
+        <w:tabs>
+          <w:tab w:val="left" w:pos="426"/>
+        </w:tabs>
         <w:spacing w:after="0" w:line="360" w:lineRule="auto"/>
+        <w:jc w:val="both"/>
         <w:rPr>
           <w:rFonts w:ascii="Arial" w:hAnsi="Arial" w:cs="Arial"/>
         </w:rPr>
@@ -294,12 +521,40 @@
         <w:rPr>
           <w:rFonts w:ascii="Arial" w:hAnsi="Arial" w:cs="Arial"/>
         </w:rPr>
-        <w:t xml:space="preserve"> 11</w:t>
-      </w:r>
-    </w:p>
-    <w:p>
-      <w:pPr>
+        <w:t xml:space="preserve"> </w:t>
+      </w:r>
+      <w:r>
+        <w:rPr>
+          <w:rFonts w:ascii="Arial" w:hAnsi="Arial" w:cs="Arial"/>
+        </w:rPr>
+        <w:t>……………………………………………………………</w:t>
+      </w:r>
+      <w:r>
+        <w:rPr>
+          <w:rFonts w:ascii="Arial" w:hAnsi="Arial" w:cs="Arial"/>
+        </w:rPr>
+        <w:t>….</w:t>
+      </w:r>
+      <w:r>
+        <w:rPr>
+          <w:rFonts w:ascii="Arial" w:hAnsi="Arial" w:cs="Arial"/>
+        </w:rPr>
+        <w:t xml:space="preserve"> </w:t>
+      </w:r>
+      <w:r>
+        <w:rPr>
+          <w:rFonts w:ascii="Arial" w:hAnsi="Arial" w:cs="Arial"/>
+        </w:rPr>
+        <w:t>11</w:t>
+      </w:r>
+    </w:p>
+    <w:p>
+      <w:pPr>
+        <w:tabs>
+          <w:tab w:val="left" w:pos="426"/>
+        </w:tabs>
         <w:spacing w:after="0" w:line="360" w:lineRule="auto"/>
+        <w:jc w:val="both"/>
         <w:rPr>
           <w:rFonts w:ascii="Arial" w:hAnsi="Arial" w:cs="Arial"/>
         </w:rPr>
@@ -321,20 +576,52 @@
         <w:rPr>
           <w:rFonts w:ascii="Arial" w:hAnsi="Arial" w:cs="Arial"/>
         </w:rPr>
-        <w:t xml:space="preserve"> 17</w:t>
-      </w:r>
-    </w:p>
-    <w:p>
-      <w:pPr>
+        <w:t xml:space="preserve"> </w:t>
+      </w:r>
+      <w:r>
+        <w:rPr>
+          <w:rFonts w:ascii="Arial" w:hAnsi="Arial" w:cs="Arial"/>
+        </w:rPr>
+        <w:t>……………………………………………………………...</w:t>
+      </w:r>
+      <w:r>
+        <w:rPr>
+          <w:rFonts w:ascii="Arial" w:hAnsi="Arial" w:cs="Arial"/>
+        </w:rPr>
+        <w:t>...</w:t>
+      </w:r>
+      <w:r>
+        <w:rPr>
+          <w:rFonts w:ascii="Arial" w:hAnsi="Arial" w:cs="Arial"/>
+        </w:rPr>
+        <w:t xml:space="preserve"> </w:t>
+      </w:r>
+      <w:r>
+        <w:rPr>
+          <w:rFonts w:ascii="Arial" w:hAnsi="Arial" w:cs="Arial"/>
+        </w:rPr>
+        <w:t>17</w:t>
+      </w:r>
+    </w:p>
+    <w:p>
+      <w:pPr>
+        <w:tabs>
+          <w:tab w:val="left" w:pos="426"/>
+        </w:tabs>
         <w:spacing w:after="0" w:line="360" w:lineRule="auto"/>
-        <w:rPr>
-          <w:rFonts w:ascii="Arial" w:hAnsi="Arial" w:cs="Arial"/>
-        </w:rPr>
-      </w:pPr>
-    </w:p>
-    <w:p>
-      <w:pPr>
+        <w:jc w:val="both"/>
+        <w:rPr>
+          <w:rFonts w:ascii="Arial" w:hAnsi="Arial" w:cs="Arial"/>
+        </w:rPr>
+      </w:pPr>
+    </w:p>
+    <w:p>
+      <w:pPr>
+        <w:tabs>
+          <w:tab w:val="left" w:pos="426"/>
+        </w:tabs>
         <w:spacing w:after="0" w:line="360" w:lineRule="auto"/>
+        <w:jc w:val="both"/>
         <w:rPr>
           <w:rFonts w:ascii="Arial" w:hAnsi="Arial" w:cs="Arial"/>
           <w:b/>
@@ -376,7 +663,11 @@
     </w:p>
     <w:p>
       <w:pPr>
+        <w:tabs>
+          <w:tab w:val="left" w:pos="426"/>
+        </w:tabs>
         <w:spacing w:after="0" w:line="360" w:lineRule="auto"/>
+        <w:jc w:val="both"/>
         <w:rPr>
           <w:rFonts w:ascii="Arial" w:hAnsi="Arial" w:cs="Arial"/>
         </w:rPr>
@@ -392,12 +683,40 @@
         <w:rPr>
           <w:rFonts w:ascii="Arial" w:hAnsi="Arial" w:cs="Arial"/>
         </w:rPr>
-        <w:t xml:space="preserve"> 20</w:t>
-      </w:r>
-    </w:p>
-    <w:p>
-      <w:pPr>
+        <w:t xml:space="preserve"> </w:t>
+      </w:r>
+      <w:r>
+        <w:rPr>
+          <w:rFonts w:ascii="Arial" w:hAnsi="Arial" w:cs="Arial"/>
+        </w:rPr>
+        <w:t>………………………………………………...</w:t>
+      </w:r>
+      <w:r>
+        <w:rPr>
+          <w:rFonts w:ascii="Arial" w:hAnsi="Arial" w:cs="Arial"/>
+        </w:rPr>
+        <w:t>...</w:t>
+      </w:r>
+      <w:r>
+        <w:rPr>
+          <w:rFonts w:ascii="Arial" w:hAnsi="Arial" w:cs="Arial"/>
+        </w:rPr>
+        <w:t xml:space="preserve"> </w:t>
+      </w:r>
+      <w:r>
+        <w:rPr>
+          <w:rFonts w:ascii="Arial" w:hAnsi="Arial" w:cs="Arial"/>
+        </w:rPr>
+        <w:t>20</w:t>
+      </w:r>
+    </w:p>
+    <w:p>
+      <w:pPr>
+        <w:tabs>
+          <w:tab w:val="left" w:pos="426"/>
+        </w:tabs>
         <w:spacing w:after="0" w:line="360" w:lineRule="auto"/>
+        <w:jc w:val="both"/>
         <w:rPr>
           <w:rFonts w:ascii="Arial" w:hAnsi="Arial" w:cs="Arial"/>
         </w:rPr>
@@ -424,12 +743,40 @@
         <w:rPr>
           <w:rFonts w:ascii="Arial" w:hAnsi="Arial" w:cs="Arial"/>
         </w:rPr>
-        <w:t xml:space="preserve"> 22</w:t>
-      </w:r>
-    </w:p>
-    <w:p>
-      <w:pPr>
+        <w:t xml:space="preserve"> </w:t>
+      </w:r>
+      <w:r>
+        <w:rPr>
+          <w:rFonts w:ascii="Arial" w:hAnsi="Arial" w:cs="Arial"/>
+        </w:rPr>
+        <w:t>……………………………………………………</w:t>
+      </w:r>
+      <w:r>
+        <w:rPr>
+          <w:rFonts w:ascii="Arial" w:hAnsi="Arial" w:cs="Arial"/>
+        </w:rPr>
+        <w:t>….</w:t>
+      </w:r>
+      <w:r>
+        <w:rPr>
+          <w:rFonts w:ascii="Arial" w:hAnsi="Arial" w:cs="Arial"/>
+        </w:rPr>
+        <w:t xml:space="preserve"> </w:t>
+      </w:r>
+      <w:r>
+        <w:rPr>
+          <w:rFonts w:ascii="Arial" w:hAnsi="Arial" w:cs="Arial"/>
+        </w:rPr>
+        <w:t>22</w:t>
+      </w:r>
+    </w:p>
+    <w:p>
+      <w:pPr>
+        <w:tabs>
+          <w:tab w:val="left" w:pos="426"/>
+        </w:tabs>
         <w:spacing w:after="0" w:line="360" w:lineRule="auto"/>
+        <w:jc w:val="both"/>
         <w:rPr>
           <w:rFonts w:ascii="Arial" w:hAnsi="Arial" w:cs="Arial"/>
         </w:rPr>
@@ -445,12 +792,40 @@
         <w:rPr>
           <w:rFonts w:ascii="Arial" w:hAnsi="Arial" w:cs="Arial"/>
         </w:rPr>
-        <w:t xml:space="preserve"> 22</w:t>
-      </w:r>
-    </w:p>
-    <w:p>
-      <w:pPr>
+        <w:t xml:space="preserve"> </w:t>
+      </w:r>
+      <w:r>
+        <w:rPr>
+          <w:rFonts w:ascii="Arial" w:hAnsi="Arial" w:cs="Arial"/>
+        </w:rPr>
+        <w:t>……………………</w:t>
+      </w:r>
+      <w:r>
+        <w:rPr>
+          <w:rFonts w:ascii="Arial" w:hAnsi="Arial" w:cs="Arial"/>
+        </w:rPr>
+        <w:t>…</w:t>
+      </w:r>
+      <w:r>
+        <w:rPr>
+          <w:rFonts w:ascii="Arial" w:hAnsi="Arial" w:cs="Arial"/>
+        </w:rPr>
+        <w:t xml:space="preserve"> </w:t>
+      </w:r>
+      <w:r>
+        <w:rPr>
+          <w:rFonts w:ascii="Arial" w:hAnsi="Arial" w:cs="Arial"/>
+        </w:rPr>
+        <w:t>22</w:t>
+      </w:r>
+    </w:p>
+    <w:p>
+      <w:pPr>
+        <w:tabs>
+          <w:tab w:val="left" w:pos="426"/>
+        </w:tabs>
         <w:spacing w:after="0" w:line="360" w:lineRule="auto"/>
+        <w:jc w:val="both"/>
         <w:rPr>
           <w:rFonts w:ascii="Arial" w:hAnsi="Arial" w:cs="Arial"/>
         </w:rPr>
@@ -466,12 +841,40 @@
         <w:rPr>
           <w:rFonts w:ascii="Arial" w:hAnsi="Arial" w:cs="Arial"/>
         </w:rPr>
-        <w:t xml:space="preserve"> 23</w:t>
-      </w:r>
-    </w:p>
-    <w:p>
-      <w:pPr>
+        <w:t xml:space="preserve"> </w:t>
+      </w:r>
+      <w:r>
+        <w:rPr>
+          <w:rFonts w:ascii="Arial" w:hAnsi="Arial" w:cs="Arial"/>
+        </w:rPr>
+        <w:t>…………………………………</w:t>
+      </w:r>
+      <w:r>
+        <w:rPr>
+          <w:rFonts w:ascii="Arial" w:hAnsi="Arial" w:cs="Arial"/>
+        </w:rPr>
+        <w:t>..</w:t>
+      </w:r>
+      <w:r>
+        <w:rPr>
+          <w:rFonts w:ascii="Arial" w:hAnsi="Arial" w:cs="Arial"/>
+        </w:rPr>
+        <w:t xml:space="preserve"> </w:t>
+      </w:r>
+      <w:r>
+        <w:rPr>
+          <w:rFonts w:ascii="Arial" w:hAnsi="Arial" w:cs="Arial"/>
+        </w:rPr>
+        <w:t>23</w:t>
+      </w:r>
+    </w:p>
+    <w:p>
+      <w:pPr>
+        <w:tabs>
+          <w:tab w:val="left" w:pos="426"/>
+        </w:tabs>
         <w:spacing w:after="0" w:line="360" w:lineRule="auto"/>
+        <w:jc w:val="both"/>
         <w:rPr>
           <w:rFonts w:ascii="Arial" w:hAnsi="Arial" w:cs="Arial"/>
         </w:rPr>
@@ -487,12 +890,40 @@
         <w:rPr>
           <w:rFonts w:ascii="Arial" w:hAnsi="Arial" w:cs="Arial"/>
         </w:rPr>
-        <w:t xml:space="preserve"> 23</w:t>
-      </w:r>
-    </w:p>
-    <w:p>
-      <w:pPr>
+        <w:t xml:space="preserve"> </w:t>
+      </w:r>
+      <w:r>
+        <w:rPr>
+          <w:rFonts w:ascii="Arial" w:hAnsi="Arial" w:cs="Arial"/>
+        </w:rPr>
+        <w:t>……………………………………………………</w:t>
+      </w:r>
+      <w:r>
+        <w:rPr>
+          <w:rFonts w:ascii="Arial" w:hAnsi="Arial" w:cs="Arial"/>
+        </w:rPr>
+        <w:t>..</w:t>
+      </w:r>
+      <w:r>
+        <w:rPr>
+          <w:rFonts w:ascii="Arial" w:hAnsi="Arial" w:cs="Arial"/>
+        </w:rPr>
+        <w:t xml:space="preserve"> </w:t>
+      </w:r>
+      <w:r>
+        <w:rPr>
+          <w:rFonts w:ascii="Arial" w:hAnsi="Arial" w:cs="Arial"/>
+        </w:rPr>
+        <w:t>23</w:t>
+      </w:r>
+    </w:p>
+    <w:p>
+      <w:pPr>
+        <w:tabs>
+          <w:tab w:val="left" w:pos="426"/>
+        </w:tabs>
         <w:spacing w:after="0" w:line="360" w:lineRule="auto"/>
+        <w:jc w:val="both"/>
         <w:rPr>
           <w:rFonts w:ascii="Arial" w:hAnsi="Arial" w:cs="Arial"/>
         </w:rPr>
@@ -508,12 +939,40 @@
         <w:rPr>
           <w:rFonts w:ascii="Arial" w:hAnsi="Arial" w:cs="Arial"/>
         </w:rPr>
-        <w:t xml:space="preserve"> 24</w:t>
-      </w:r>
-    </w:p>
-    <w:p>
-      <w:pPr>
+        <w:t xml:space="preserve"> </w:t>
+      </w:r>
+      <w:r>
+        <w:rPr>
+          <w:rFonts w:ascii="Arial" w:hAnsi="Arial" w:cs="Arial"/>
+        </w:rPr>
+        <w:t>…………………………………………………</w:t>
+      </w:r>
+      <w:r>
+        <w:rPr>
+          <w:rFonts w:ascii="Arial" w:hAnsi="Arial" w:cs="Arial"/>
+        </w:rPr>
+        <w:t>…</w:t>
+      </w:r>
+      <w:r>
+        <w:rPr>
+          <w:rFonts w:ascii="Arial" w:hAnsi="Arial" w:cs="Arial"/>
+        </w:rPr>
+        <w:t xml:space="preserve"> </w:t>
+      </w:r>
+      <w:r>
+        <w:rPr>
+          <w:rFonts w:ascii="Arial" w:hAnsi="Arial" w:cs="Arial"/>
+        </w:rPr>
+        <w:t>24</w:t>
+      </w:r>
+    </w:p>
+    <w:p>
+      <w:pPr>
+        <w:tabs>
+          <w:tab w:val="left" w:pos="426"/>
+        </w:tabs>
         <w:spacing w:after="0" w:line="360" w:lineRule="auto"/>
+        <w:jc w:val="both"/>
         <w:rPr>
           <w:rFonts w:ascii="Arial" w:hAnsi="Arial" w:cs="Arial"/>
         </w:rPr>
@@ -529,12 +988,40 @@
         <w:rPr>
           <w:rFonts w:ascii="Arial" w:hAnsi="Arial" w:cs="Arial"/>
         </w:rPr>
-        <w:t xml:space="preserve"> 25</w:t>
-      </w:r>
-    </w:p>
-    <w:p>
-      <w:pPr>
+        <w:t xml:space="preserve"> </w:t>
+      </w:r>
+      <w:r>
+        <w:rPr>
+          <w:rFonts w:ascii="Arial" w:hAnsi="Arial" w:cs="Arial"/>
+        </w:rPr>
+        <w:t>…………………………………………………</w:t>
+      </w:r>
+      <w:r>
+        <w:rPr>
+          <w:rFonts w:ascii="Arial" w:hAnsi="Arial" w:cs="Arial"/>
+        </w:rPr>
+        <w:t>….</w:t>
+      </w:r>
+      <w:r>
+        <w:rPr>
+          <w:rFonts w:ascii="Arial" w:hAnsi="Arial" w:cs="Arial"/>
+        </w:rPr>
+        <w:t xml:space="preserve"> </w:t>
+      </w:r>
+      <w:r>
+        <w:rPr>
+          <w:rFonts w:ascii="Arial" w:hAnsi="Arial" w:cs="Arial"/>
+        </w:rPr>
+        <w:t>25</w:t>
+      </w:r>
+    </w:p>
+    <w:p>
+      <w:pPr>
+        <w:tabs>
+          <w:tab w:val="left" w:pos="426"/>
+        </w:tabs>
         <w:spacing w:after="0" w:line="360" w:lineRule="auto"/>
+        <w:jc w:val="both"/>
         <w:rPr>
           <w:rFonts w:ascii="Arial" w:hAnsi="Arial" w:cs="Arial"/>
           <w:b/>
@@ -544,6 +1031,9 @@
     </w:p>
     <w:p>
       <w:pPr>
+        <w:tabs>
+          <w:tab w:val="left" w:pos="426"/>
+        </w:tabs>
         <w:spacing w:after="0" w:line="360" w:lineRule="auto"/>
         <w:jc w:val="both"/>
         <w:rPr>
@@ -579,6 +1069,9 @@
     </w:p>
     <w:p>
       <w:pPr>
+        <w:tabs>
+          <w:tab w:val="left" w:pos="426"/>
+        </w:tabs>
         <w:spacing w:after="0" w:line="360" w:lineRule="auto"/>
         <w:jc w:val="both"/>
         <w:rPr>
@@ -596,11 +1089,38 @@
         <w:rPr>
           <w:rFonts w:ascii="Arial" w:hAnsi="Arial" w:cs="Arial"/>
         </w:rPr>
-        <w:t xml:space="preserve"> 30</w:t>
-      </w:r>
-    </w:p>
-    <w:p>
-      <w:pPr>
+        <w:t xml:space="preserve"> </w:t>
+      </w:r>
+      <w:r>
+        <w:rPr>
+          <w:rFonts w:ascii="Arial" w:hAnsi="Arial" w:cs="Arial"/>
+        </w:rPr>
+        <w:t>…………………………………………</w:t>
+      </w:r>
+      <w:r>
+        <w:rPr>
+          <w:rFonts w:ascii="Arial" w:hAnsi="Arial" w:cs="Arial"/>
+        </w:rPr>
+        <w:t>….</w:t>
+      </w:r>
+      <w:r>
+        <w:rPr>
+          <w:rFonts w:ascii="Arial" w:hAnsi="Arial" w:cs="Arial"/>
+        </w:rPr>
+        <w:t xml:space="preserve"> </w:t>
+      </w:r>
+      <w:r>
+        <w:rPr>
+          <w:rFonts w:ascii="Arial" w:hAnsi="Arial" w:cs="Arial"/>
+        </w:rPr>
+        <w:t>30</w:t>
+      </w:r>
+    </w:p>
+    <w:p>
+      <w:pPr>
+        <w:tabs>
+          <w:tab w:val="left" w:pos="426"/>
+        </w:tabs>
         <w:spacing w:after="0" w:line="360" w:lineRule="auto"/>
         <w:jc w:val="both"/>
         <w:rPr>
@@ -618,11 +1138,38 @@
         <w:rPr>
           <w:rFonts w:ascii="Arial" w:hAnsi="Arial" w:cs="Arial"/>
         </w:rPr>
-        <w:t xml:space="preserve"> 34</w:t>
-      </w:r>
-    </w:p>
-    <w:p>
-      <w:pPr>
+        <w:t xml:space="preserve"> </w:t>
+      </w:r>
+      <w:r>
+        <w:rPr>
+          <w:rFonts w:ascii="Arial" w:hAnsi="Arial" w:cs="Arial"/>
+        </w:rPr>
+        <w:t>…………………………………………………………</w:t>
+      </w:r>
+      <w:r>
+        <w:rPr>
+          <w:rFonts w:ascii="Arial" w:hAnsi="Arial" w:cs="Arial"/>
+        </w:rPr>
+        <w:t>..</w:t>
+      </w:r>
+      <w:r>
+        <w:rPr>
+          <w:rFonts w:ascii="Arial" w:hAnsi="Arial" w:cs="Arial"/>
+        </w:rPr>
+        <w:t xml:space="preserve"> </w:t>
+      </w:r>
+      <w:r>
+        <w:rPr>
+          <w:rFonts w:ascii="Arial" w:hAnsi="Arial" w:cs="Arial"/>
+        </w:rPr>
+        <w:t>34</w:t>
+      </w:r>
+    </w:p>
+    <w:p>
+      <w:pPr>
+        <w:tabs>
+          <w:tab w:val="left" w:pos="426"/>
+        </w:tabs>
         <w:spacing w:after="0" w:line="360" w:lineRule="auto"/>
         <w:jc w:val="both"/>
         <w:rPr>
@@ -634,11 +1181,38 @@
           <w:rFonts w:ascii="Arial" w:hAnsi="Arial" w:cs="Arial"/>
         </w:rPr>
         <w:tab/>
-        <w:t>Matriz FODA 34</w:t>
-      </w:r>
-    </w:p>
-    <w:p>
-      <w:pPr>
+        <w:t xml:space="preserve">Matriz FODA </w:t>
+      </w:r>
+      <w:r>
+        <w:rPr>
+          <w:rFonts w:ascii="Arial" w:hAnsi="Arial" w:cs="Arial"/>
+        </w:rPr>
+        <w:t>………………………………………………………………...</w:t>
+      </w:r>
+      <w:r>
+        <w:rPr>
+          <w:rFonts w:ascii="Arial" w:hAnsi="Arial" w:cs="Arial"/>
+        </w:rPr>
+        <w:t>..</w:t>
+      </w:r>
+      <w:r>
+        <w:rPr>
+          <w:rFonts w:ascii="Arial" w:hAnsi="Arial" w:cs="Arial"/>
+        </w:rPr>
+        <w:t xml:space="preserve"> </w:t>
+      </w:r>
+      <w:r>
+        <w:rPr>
+          <w:rFonts w:ascii="Arial" w:hAnsi="Arial" w:cs="Arial"/>
+        </w:rPr>
+        <w:t>34</w:t>
+      </w:r>
+    </w:p>
+    <w:p>
+      <w:pPr>
+        <w:tabs>
+          <w:tab w:val="left" w:pos="426"/>
+        </w:tabs>
         <w:spacing w:after="0" w:line="360" w:lineRule="auto"/>
         <w:jc w:val="both"/>
         <w:rPr>
@@ -656,11 +1230,26 @@
         <w:rPr>
           <w:rFonts w:ascii="Arial" w:hAnsi="Arial" w:cs="Arial"/>
         </w:rPr>
+        <w:t xml:space="preserve"> ……………………………………………</w:t>
+      </w:r>
+      <w:r>
+        <w:rPr>
+          <w:rFonts w:ascii="Arial" w:hAnsi="Arial" w:cs="Arial"/>
+        </w:rPr>
+        <w:t>….</w:t>
+      </w:r>
+      <w:r>
+        <w:rPr>
+          <w:rFonts w:ascii="Arial" w:hAnsi="Arial" w:cs="Arial"/>
+        </w:rPr>
         <w:t xml:space="preserve"> 35</w:t>
       </w:r>
     </w:p>
     <w:p>
       <w:pPr>
+        <w:tabs>
+          <w:tab w:val="left" w:pos="426"/>
+        </w:tabs>
         <w:spacing w:after="0" w:line="360" w:lineRule="auto"/>
         <w:jc w:val="both"/>
         <w:rPr>
@@ -672,11 +1261,32 @@
           <w:rFonts w:ascii="Arial" w:hAnsi="Arial" w:cs="Arial"/>
         </w:rPr>
         <w:tab/>
-        <w:t>Obtención de Requerimientos 35</w:t>
-      </w:r>
-    </w:p>
-    <w:p>
-      <w:pPr>
+        <w:t>Obtención de Requerimientos</w:t>
+      </w:r>
+      <w:r>
+        <w:rPr>
+          <w:rFonts w:ascii="Arial" w:hAnsi="Arial" w:cs="Arial"/>
+        </w:rPr>
+        <w:t xml:space="preserve"> ……………………………………………</w:t>
+      </w:r>
+      <w:r>
+        <w:rPr>
+          <w:rFonts w:ascii="Arial" w:hAnsi="Arial" w:cs="Arial"/>
+        </w:rPr>
+        <w:t>…</w:t>
+      </w:r>
+      <w:r>
+        <w:rPr>
+          <w:rFonts w:ascii="Arial" w:hAnsi="Arial" w:cs="Arial"/>
+        </w:rPr>
+        <w:t xml:space="preserve"> 35</w:t>
+      </w:r>
+    </w:p>
+    <w:p>
+      <w:pPr>
+        <w:tabs>
+          <w:tab w:val="left" w:pos="426"/>
+        </w:tabs>
         <w:spacing w:after="0" w:line="360" w:lineRule="auto"/>
         <w:jc w:val="both"/>
         <w:rPr>
@@ -689,11 +1299,32 @@
         </w:rPr>
         <w:lastRenderedPageBreak/>
         <w:tab/>
-        <w:t>Descripción Detallada de los Procesos del Sistema Actual 36</w:t>
-      </w:r>
-    </w:p>
-    <w:p>
-      <w:pPr>
+        <w:t>Descripción Detallada de los Procesos del Sistema Actual</w:t>
+      </w:r>
+      <w:r>
+        <w:rPr>
+          <w:rFonts w:ascii="Arial" w:hAnsi="Arial" w:cs="Arial"/>
+        </w:rPr>
+        <w:t xml:space="preserve"> …………</w:t>
+      </w:r>
+      <w:r>
+        <w:rPr>
+          <w:rFonts w:ascii="Arial" w:hAnsi="Arial" w:cs="Arial"/>
+        </w:rPr>
+        <w:t>…...</w:t>
+      </w:r>
+      <w:r>
+        <w:rPr>
+          <w:rFonts w:ascii="Arial" w:hAnsi="Arial" w:cs="Arial"/>
+        </w:rPr>
+        <w:t xml:space="preserve"> 36</w:t>
+      </w:r>
+    </w:p>
+    <w:p>
+      <w:pPr>
+        <w:tabs>
+          <w:tab w:val="left" w:pos="426"/>
+        </w:tabs>
         <w:spacing w:after="0" w:line="360" w:lineRule="auto"/>
         <w:jc w:val="both"/>
         <w:rPr>
@@ -711,11 +1342,26 @@
         <w:rPr>
           <w:rFonts w:ascii="Arial" w:hAnsi="Arial" w:cs="Arial"/>
         </w:rPr>
+        <w:t xml:space="preserve"> ……………………………………………</w:t>
+      </w:r>
+      <w:r>
+        <w:rPr>
+          <w:rFonts w:ascii="Arial" w:hAnsi="Arial" w:cs="Arial"/>
+        </w:rPr>
+        <w:t>……</w:t>
+      </w:r>
+      <w:r>
+        <w:rPr>
+          <w:rFonts w:ascii="Arial" w:hAnsi="Arial" w:cs="Arial"/>
+        </w:rPr>
         <w:t xml:space="preserve"> 39</w:t>
       </w:r>
     </w:p>
     <w:p>
       <w:pPr>
+        <w:tabs>
+          <w:tab w:val="left" w:pos="426"/>
+        </w:tabs>
         <w:spacing w:after="0" w:line="360" w:lineRule="auto"/>
         <w:jc w:val="both"/>
         <w:rPr>
@@ -727,11 +1373,32 @@
           <w:rFonts w:ascii="Arial" w:hAnsi="Arial" w:cs="Arial"/>
         </w:rPr>
         <w:tab/>
-        <w:t>Diagramas de Actividades 43</w:t>
-      </w:r>
-    </w:p>
-    <w:p>
-      <w:pPr>
+        <w:t>Diagramas de Actividades</w:t>
+      </w:r>
+      <w:r>
+        <w:rPr>
+          <w:rFonts w:ascii="Arial" w:hAnsi="Arial" w:cs="Arial"/>
+        </w:rPr>
+        <w:t xml:space="preserve"> ………………………………………………</w:t>
+      </w:r>
+      <w:r>
+        <w:rPr>
+          <w:rFonts w:ascii="Arial" w:hAnsi="Arial" w:cs="Arial"/>
+        </w:rPr>
+        <w:t>…..</w:t>
+      </w:r>
+      <w:r>
+        <w:rPr>
+          <w:rFonts w:ascii="Arial" w:hAnsi="Arial" w:cs="Arial"/>
+        </w:rPr>
+        <w:t xml:space="preserve"> 43</w:t>
+      </w:r>
+    </w:p>
+    <w:p>
+      <w:pPr>
+        <w:tabs>
+          <w:tab w:val="left" w:pos="426"/>
+        </w:tabs>
         <w:spacing w:after="0" w:line="360" w:lineRule="auto"/>
         <w:jc w:val="both"/>
         <w:rPr>
@@ -743,11 +1410,32 @@
           <w:rFonts w:ascii="Arial" w:hAnsi="Arial" w:cs="Arial"/>
         </w:rPr>
         <w:tab/>
-        <w:t>Especificaciones de UIDs 45</w:t>
-      </w:r>
-    </w:p>
-    <w:p>
-      <w:pPr>
+        <w:t>Especificaciones de UIDs</w:t>
+      </w:r>
+      <w:r>
+        <w:rPr>
+          <w:rFonts w:ascii="Arial" w:hAnsi="Arial" w:cs="Arial"/>
+        </w:rPr>
+        <w:t xml:space="preserve"> ………………………………………………</w:t>
+      </w:r>
+      <w:r>
+        <w:rPr>
+          <w:rFonts w:ascii="Arial" w:hAnsi="Arial" w:cs="Arial"/>
+        </w:rPr>
+        <w:t>…...</w:t>
+      </w:r>
+      <w:r>
+        <w:rPr>
+          <w:rFonts w:ascii="Arial" w:hAnsi="Arial" w:cs="Arial"/>
+        </w:rPr>
+        <w:t xml:space="preserve"> 45</w:t>
+      </w:r>
+    </w:p>
+    <w:p>
+      <w:pPr>
+        <w:tabs>
+          <w:tab w:val="left" w:pos="426"/>
+        </w:tabs>
         <w:spacing w:after="0" w:line="360" w:lineRule="auto"/>
         <w:jc w:val="both"/>
         <w:rPr>
@@ -759,6 +1447,9 @@
     </w:p>
     <w:p>
       <w:pPr>
+        <w:tabs>
+          <w:tab w:val="left" w:pos="426"/>
+        </w:tabs>
         <w:spacing w:after="0" w:line="360" w:lineRule="auto"/>
         <w:jc w:val="both"/>
         <w:rPr>
@@ -794,6 +1485,9 @@
     </w:p>
     <w:p>
       <w:pPr>
+        <w:tabs>
+          <w:tab w:val="left" w:pos="426"/>
+        </w:tabs>
         <w:spacing w:after="0" w:line="360" w:lineRule="auto"/>
         <w:jc w:val="both"/>
         <w:rPr>
@@ -811,6 +1505,18 @@
         <w:rPr>
           <w:rFonts w:ascii="Arial" w:hAnsi="Arial" w:cs="Arial"/>
         </w:rPr>
+        <w:t xml:space="preserve"> ……………………………...</w:t>
+      </w:r>
+      <w:r>
+        <w:rPr>
+          <w:rFonts w:ascii="Arial" w:hAnsi="Arial" w:cs="Arial"/>
+        </w:rPr>
+        <w:t>...</w:t>
+      </w:r>
+      <w:r>
+        <w:rPr>
+          <w:rFonts w:ascii="Arial" w:hAnsi="Arial" w:cs="Arial"/>
+        </w:rPr>
         <w:t xml:space="preserve"> </w:t>
       </w:r>
       <w:r>
@@ -822,6 +1528,9 @@
     </w:p>
     <w:p>
       <w:pPr>
+        <w:tabs>
+          <w:tab w:val="left" w:pos="426"/>
+        </w:tabs>
         <w:spacing w:after="0" w:line="360" w:lineRule="auto"/>
         <w:jc w:val="both"/>
         <w:rPr>
@@ -839,11 +1548,26 @@
         <w:rPr>
           <w:rFonts w:ascii="Arial" w:hAnsi="Arial" w:cs="Arial"/>
         </w:rPr>
+        <w:t xml:space="preserve"> ……………………</w:t>
+      </w:r>
+      <w:r>
+        <w:rPr>
+          <w:rFonts w:ascii="Arial" w:hAnsi="Arial" w:cs="Arial"/>
+        </w:rPr>
+        <w:t>...</w:t>
+      </w:r>
+      <w:r>
+        <w:rPr>
+          <w:rFonts w:ascii="Arial" w:hAnsi="Arial" w:cs="Arial"/>
+        </w:rPr>
         <w:t xml:space="preserve"> 49</w:t>
       </w:r>
     </w:p>
     <w:p>
       <w:pPr>
+        <w:tabs>
+          <w:tab w:val="left" w:pos="426"/>
+        </w:tabs>
         <w:spacing w:after="0" w:line="360" w:lineRule="auto"/>
         <w:jc w:val="both"/>
         <w:rPr>
@@ -861,13 +1585,21 @@
         <w:rPr>
           <w:rFonts w:ascii="Arial" w:hAnsi="Arial" w:cs="Arial"/>
         </w:rPr>
+        <w:t xml:space="preserve"> ……………………………………………....</w:t>
+      </w:r>
+      <w:r>
+        <w:rPr>
+          <w:rFonts w:ascii="Arial" w:hAnsi="Arial" w:cs="Arial"/>
+        </w:rPr>
         <w:t xml:space="preserve"> 52</w:t>
       </w:r>
     </w:p>
     <w:p>
       <w:pPr>
         <w:pStyle w:val="P2"/>
-        <w:jc w:val="left"/>
+        <w:tabs>
+          <w:tab w:val="left" w:pos="426"/>
+        </w:tabs>
         <w:rPr>
           <w:b w:val="0"/>
         </w:rPr>
@@ -889,14 +1621,23 @@
         <w:rPr>
           <w:b w:val="0"/>
         </w:rPr>
+        <w:t xml:space="preserve"> ……………….</w:t>
+      </w:r>
+      <w:r>
+        <w:rPr>
+          <w:b w:val="0"/>
+        </w:rPr>
         <w:t xml:space="preserve"> 53</w:t>
       </w:r>
     </w:p>
     <w:p>
       <w:pPr>
         <w:pStyle w:val="P47"/>
-        <w:ind w:firstLine="709"/>
-        <w:jc w:val="left"/>
+        <w:tabs>
+          <w:tab w:val="left" w:pos="426"/>
+        </w:tabs>
+        <w:ind w:right="0" w:firstLine="0"/>
+        <w:jc w:val="both"/>
         <w:rPr>
           <w:b w:val="0"/>
         </w:rPr>
@@ -905,19 +1646,19 @@
         <w:rPr>
           <w:b w:val="0"/>
         </w:rPr>
-        <w:t>Especificación de</w:t>
+        <w:tab/>
       </w:r>
       <w:r>
         <w:rPr>
           <w:b w:val="0"/>
         </w:rPr>
-        <w:t xml:space="preserve"> </w:t>
+        <w:t>Especificación de UIDs</w:t>
       </w:r>
       <w:r>
         <w:rPr>
           <w:b w:val="0"/>
         </w:rPr>
-        <w:t>UIDs</w:t>
+        <w:t xml:space="preserve"> ………………………………………………………</w:t>
       </w:r>
       <w:r>
         <w:rPr>
@@ -929,8 +1670,11 @@
     <w:p>
       <w:pPr>
         <w:pStyle w:val="P47"/>
-        <w:ind w:firstLine="709"/>
-        <w:jc w:val="left"/>
+        <w:tabs>
+          <w:tab w:val="left" w:pos="426"/>
+        </w:tabs>
+        <w:ind w:right="0" w:firstLine="0"/>
+        <w:jc w:val="both"/>
         <w:rPr>
           <w:b w:val="0"/>
         </w:rPr>
@@ -939,14 +1683,35 @@
         <w:rPr>
           <w:b w:val="0"/>
         </w:rPr>
-        <w:t>Diseño Conceptual 58</w:t>
+        <w:tab/>
+      </w:r>
+      <w:r>
+        <w:rPr>
+          <w:b w:val="0"/>
+        </w:rPr>
+        <w:t>Diseño Conceptual</w:t>
+      </w:r>
+      <w:r>
+        <w:rPr>
+          <w:b w:val="0"/>
+        </w:rPr>
+        <w:t xml:space="preserve"> …………………………………………………………..</w:t>
+      </w:r>
+      <w:r>
+        <w:rPr>
+          <w:b w:val="0"/>
+        </w:rPr>
+        <w:t xml:space="preserve"> 58</w:t>
       </w:r>
     </w:p>
     <w:p>
       <w:pPr>
         <w:pStyle w:val="P47"/>
-        <w:ind w:firstLine="709"/>
-        <w:jc w:val="left"/>
+        <w:tabs>
+          <w:tab w:val="left" w:pos="426"/>
+        </w:tabs>
+        <w:ind w:right="0" w:firstLine="0"/>
+        <w:jc w:val="both"/>
         <w:rPr>
           <w:b w:val="0"/>
         </w:rPr>
@@ -955,14 +1720,35 @@
         <w:rPr>
           <w:b w:val="0"/>
         </w:rPr>
-        <w:t>Modelado de Datos 59</w:t>
+        <w:tab/>
+      </w:r>
+      <w:r>
+        <w:rPr>
+          <w:b w:val="0"/>
+        </w:rPr>
+        <w:t>Modelado de Datos</w:t>
+      </w:r>
+      <w:r>
+        <w:rPr>
+          <w:b w:val="0"/>
+        </w:rPr>
+        <w:t xml:space="preserve"> ……………………………………………………….....</w:t>
+      </w:r>
+      <w:r>
+        <w:rPr>
+          <w:b w:val="0"/>
+        </w:rPr>
+        <w:t xml:space="preserve"> 59</w:t>
       </w:r>
     </w:p>
     <w:p>
       <w:pPr>
         <w:pStyle w:val="P47"/>
-        <w:ind w:firstLine="709"/>
-        <w:jc w:val="left"/>
+        <w:tabs>
+          <w:tab w:val="left" w:pos="426"/>
+        </w:tabs>
+        <w:ind w:right="0" w:firstLine="0"/>
+        <w:jc w:val="both"/>
         <w:rPr>
           <w:b w:val="0"/>
         </w:rPr>
@@ -971,14 +1757,35 @@
         <w:rPr>
           <w:b w:val="0"/>
         </w:rPr>
-        <w:t>Diseño Navegacional 62</w:t>
+        <w:tab/>
+      </w:r>
+      <w:r>
+        <w:rPr>
+          <w:b w:val="0"/>
+        </w:rPr>
+        <w:t>Diseño Navegacional</w:t>
+      </w:r>
+      <w:r>
+        <w:rPr>
+          <w:b w:val="0"/>
+        </w:rPr>
+        <w:t xml:space="preserve"> ………………………………………………………..</w:t>
+      </w:r>
+      <w:r>
+        <w:rPr>
+          <w:b w:val="0"/>
+        </w:rPr>
+        <w:t xml:space="preserve"> 62</w:t>
       </w:r>
     </w:p>
     <w:p>
       <w:pPr>
         <w:pStyle w:val="P47"/>
-        <w:ind w:firstLine="709"/>
-        <w:jc w:val="left"/>
+        <w:tabs>
+          <w:tab w:val="left" w:pos="426"/>
+        </w:tabs>
+        <w:ind w:right="0" w:firstLine="0"/>
+        <w:jc w:val="both"/>
         <w:rPr>
           <w:b w:val="0"/>
         </w:rPr>
@@ -987,11 +1794,32 @@
         <w:rPr>
           <w:b w:val="0"/>
         </w:rPr>
-        <w:t>Diseño de Interfaz Abstracta 63</w:t>
-      </w:r>
-    </w:p>
-    <w:p>
-      <w:pPr>
+        <w:tab/>
+      </w:r>
+      <w:r>
+        <w:rPr>
+          <w:b w:val="0"/>
+        </w:rPr>
+        <w:t>Diseño de Interfaz Abstracta</w:t>
+      </w:r>
+      <w:r>
+        <w:rPr>
+          <w:b w:val="0"/>
+        </w:rPr>
+        <w:t xml:space="preserve"> …………………………………………….....</w:t>
+      </w:r>
+      <w:r>
+        <w:rPr>
+          <w:b w:val="0"/>
+        </w:rPr>
+        <w:t xml:space="preserve"> 63</w:t>
+      </w:r>
+    </w:p>
+    <w:p>
+      <w:pPr>
+        <w:tabs>
+          <w:tab w:val="left" w:pos="426"/>
+        </w:tabs>
         <w:spacing w:after="0" w:line="360" w:lineRule="auto"/>
         <w:jc w:val="both"/>
         <w:rPr>
@@ -1009,11 +1837,20 @@
         <w:rPr>
           <w:rFonts w:ascii="Arial" w:hAnsi="Arial" w:cs="Arial"/>
         </w:rPr>
+        <w:t xml:space="preserve"> ………...</w:t>
+      </w:r>
+      <w:r>
+        <w:rPr>
+          <w:rFonts w:ascii="Arial" w:hAnsi="Arial" w:cs="Arial"/>
+        </w:rPr>
         <w:t xml:space="preserve"> 71</w:t>
       </w:r>
     </w:p>
     <w:p>
       <w:pPr>
+        <w:tabs>
+          <w:tab w:val="left" w:pos="426"/>
+        </w:tabs>
         <w:spacing w:after="0" w:line="360" w:lineRule="auto"/>
         <w:jc w:val="both"/>
         <w:rPr>
@@ -1032,6 +1869,12 @@
           <w:rFonts w:ascii="Arial" w:hAnsi="Arial" w:cs="Arial"/>
         </w:rPr>
         <w:t>:</w:t>
+      </w:r>
+      <w:r>
+        <w:rPr>
+          <w:rFonts w:ascii="Arial" w:hAnsi="Arial" w:cs="Arial"/>
+        </w:rPr>
+        <w:t xml:space="preserve"> ……………………………………</w:t>
       </w:r>
       <w:r>
         <w:rPr>
@@ -1053,7 +1896,11 @@
           <w:ilvl w:val="0"/>
           <w:numId w:val="13"/>
         </w:numPr>
+        <w:tabs>
+          <w:tab w:val="left" w:pos="426"/>
+        </w:tabs>
         <w:spacing w:after="0" w:line="360" w:lineRule="auto"/>
+        <w:ind w:left="1276"/>
         <w:jc w:val="both"/>
         <w:rPr>
           <w:rFonts w:ascii="Arial" w:hAnsi="Arial" w:cs="Arial"/>
@@ -1064,6 +1911,12 @@
           <w:rFonts w:ascii="Arial" w:hAnsi="Arial" w:cs="Arial"/>
         </w:rPr>
         <w:t>General</w:t>
+      </w:r>
+      <w:r>
+        <w:rPr>
+          <w:rFonts w:ascii="Arial" w:hAnsi="Arial" w:cs="Arial"/>
+        </w:rPr>
+        <w:t xml:space="preserve"> ………………………………………………………………</w:t>
       </w:r>
       <w:r>
         <w:rPr>
@@ -1079,6 +1932,40 @@
           <w:ilvl w:val="0"/>
           <w:numId w:val="13"/>
         </w:numPr>
+        <w:tabs>
+          <w:tab w:val="left" w:pos="426"/>
+        </w:tabs>
+        <w:spacing w:after="0" w:line="360" w:lineRule="auto"/>
+        <w:ind w:left="1276"/>
+        <w:jc w:val="both"/>
+        <w:rPr>
+          <w:rFonts w:ascii="Arial" w:hAnsi="Arial" w:cs="Arial"/>
+        </w:rPr>
+      </w:pPr>
+      <w:r>
+        <w:rPr>
+          <w:rFonts w:ascii="Arial" w:hAnsi="Arial" w:cs="Arial"/>
+        </w:rPr>
+        <w:t>Específicos</w:t>
+      </w:r>
+      <w:r>
+        <w:rPr>
+          <w:rFonts w:ascii="Arial" w:hAnsi="Arial" w:cs="Arial"/>
+        </w:rPr>
+        <w:t xml:space="preserve"> ………………………………………………………….</w:t>
+      </w:r>
+      <w:r>
+        <w:rPr>
+          <w:rFonts w:ascii="Arial" w:hAnsi="Arial" w:cs="Arial"/>
+        </w:rPr>
+        <w:t xml:space="preserve"> 73</w:t>
+      </w:r>
+    </w:p>
+    <w:p>
+      <w:pPr>
+        <w:tabs>
+          <w:tab w:val="left" w:pos="426"/>
+        </w:tabs>
         <w:spacing w:after="0" w:line="360" w:lineRule="auto"/>
         <w:jc w:val="both"/>
         <w:rPr>
@@ -1089,17 +1976,27 @@
         <w:rPr>
           <w:rFonts w:ascii="Arial" w:hAnsi="Arial" w:cs="Arial"/>
         </w:rPr>
-        <w:t>Específicos</w:t>
-      </w:r>
-      <w:r>
-        <w:rPr>
-          <w:rFonts w:ascii="Arial" w:hAnsi="Arial" w:cs="Arial"/>
-        </w:rPr>
-        <w:t xml:space="preserve"> 73</w:t>
-      </w:r>
-    </w:p>
-    <w:p>
-      <w:pPr>
+        <w:tab/>
+        <w:t>Justificación de la Propuesta</w:t>
+      </w:r>
+      <w:r>
+        <w:rPr>
+          <w:rFonts w:ascii="Arial" w:hAnsi="Arial" w:cs="Arial"/>
+        </w:rPr>
+        <w:t xml:space="preserve"> ………………………………………………..</w:t>
+      </w:r>
+      <w:r>
+        <w:rPr>
+          <w:rFonts w:ascii="Arial" w:hAnsi="Arial" w:cs="Arial"/>
+        </w:rPr>
+        <w:t xml:space="preserve"> 74</w:t>
+      </w:r>
+    </w:p>
+    <w:p>
+      <w:pPr>
+        <w:tabs>
+          <w:tab w:val="left" w:pos="426"/>
+        </w:tabs>
         <w:spacing w:after="0" w:line="360" w:lineRule="auto"/>
         <w:jc w:val="both"/>
         <w:rPr>
@@ -1111,80 +2008,118 @@
           <w:rFonts w:ascii="Arial" w:hAnsi="Arial" w:cs="Arial"/>
         </w:rPr>
         <w:tab/>
-        <w:t>Justificación de la Propuesta</w:t>
-      </w:r>
-      <w:r>
-        <w:rPr>
-          <w:rFonts w:ascii="Arial" w:hAnsi="Arial" w:cs="Arial"/>
-        </w:rPr>
-        <w:t xml:space="preserve"> 74</w:t>
-      </w:r>
-    </w:p>
-    <w:p>
-      <w:pPr>
+        <w:t>Limitaciones y Alcances</w:t>
+      </w:r>
+      <w:r>
+        <w:rPr>
+          <w:rFonts w:ascii="Arial" w:hAnsi="Arial" w:cs="Arial"/>
+        </w:rPr>
+        <w:t xml:space="preserve"> ……………………………………………………..</w:t>
+      </w:r>
+      <w:r>
+        <w:rPr>
+          <w:rFonts w:ascii="Arial" w:hAnsi="Arial" w:cs="Arial"/>
+        </w:rPr>
+        <w:t xml:space="preserve"> 75</w:t>
+      </w:r>
+    </w:p>
+    <w:p>
+      <w:pPr>
+        <w:tabs>
+          <w:tab w:val="left" w:pos="426"/>
+        </w:tabs>
         <w:spacing w:after="0" w:line="360" w:lineRule="auto"/>
         <w:jc w:val="both"/>
         <w:rPr>
           <w:rFonts w:ascii="Arial" w:hAnsi="Arial" w:cs="Arial"/>
         </w:rPr>
       </w:pPr>
-      <w:r>
-        <w:rPr>
-          <w:rFonts w:ascii="Arial" w:hAnsi="Arial" w:cs="Arial"/>
-        </w:rPr>
-        <w:tab/>
-        <w:t>Limitaciones y Alcances</w:t>
-      </w:r>
-      <w:r>
-        <w:rPr>
-          <w:rFonts w:ascii="Arial" w:hAnsi="Arial" w:cs="Arial"/>
-        </w:rPr>
-        <w:t xml:space="preserve"> 75</w:t>
-      </w:r>
-    </w:p>
-    <w:p>
-      <w:pPr>
+    </w:p>
+    <w:p>
+      <w:pPr>
+        <w:tabs>
+          <w:tab w:val="left" w:pos="426"/>
+        </w:tabs>
+        <w:spacing w:after="0" w:line="360" w:lineRule="auto"/>
+        <w:rPr>
+          <w:rFonts w:ascii="Arial" w:hAnsi="Arial" w:cs="Arial"/>
+          <w:b/>
+          <w:bCs/>
+        </w:rPr>
+      </w:pPr>
+      <w:r>
+        <w:rPr>
+          <w:rFonts w:ascii="Arial" w:hAnsi="Arial" w:cs="Arial"/>
+          <w:b/>
+        </w:rPr>
+        <w:t>CAPÍTULO VI</w:t>
+      </w:r>
+      <w:r>
+        <w:rPr>
+          <w:rFonts w:ascii="Arial" w:hAnsi="Arial" w:cs="Arial"/>
+          <w:b/>
+        </w:rPr>
+        <w:t xml:space="preserve">: </w:t>
+      </w:r>
+      <w:r>
+        <w:rPr>
+          <w:rFonts w:ascii="Arial" w:hAnsi="Arial" w:cs="Arial"/>
+          <w:b/>
+          <w:bCs/>
+        </w:rPr>
+        <w:t>Implementación y Evaluación de la Herramienta Tecnológica</w:t>
+      </w:r>
+    </w:p>
+    <w:p>
+      <w:pPr>
+        <w:tabs>
+          <w:tab w:val="left" w:pos="426"/>
+        </w:tabs>
         <w:spacing w:after="0" w:line="360" w:lineRule="auto"/>
         <w:jc w:val="both"/>
         <w:rPr>
           <w:rFonts w:ascii="Arial" w:hAnsi="Arial" w:cs="Arial"/>
         </w:rPr>
       </w:pPr>
-    </w:p>
-    <w:p>
-      <w:pPr>
-        <w:spacing w:after="0" w:line="360" w:lineRule="auto"/>
+      <w:r>
+        <w:rPr>
+          <w:rFonts w:ascii="Arial" w:hAnsi="Arial" w:cs="Arial"/>
+        </w:rPr>
+        <w:tab/>
+        <w:t>Sistematización</w:t>
+      </w:r>
+      <w:r>
         <w:rPr>
           <w:rFonts w:ascii="Arial" w:hAnsi="Arial" w:cs="Arial"/>
           <w:b/>
           <w:bCs/>
         </w:rPr>
-      </w:pPr>
-      <w:r>
-        <w:rPr>
-          <w:rFonts w:ascii="Arial" w:hAnsi="Arial" w:cs="Arial"/>
-          <w:b/>
-        </w:rPr>
-        <w:t>CAPÍTULO VI</w:t>
-      </w:r>
-      <w:r>
-        <w:rPr>
-          <w:rFonts w:ascii="Arial" w:hAnsi="Arial" w:cs="Arial"/>
-          <w:b/>
-        </w:rPr>
-        <w:t xml:space="preserve">: </w:t>
-      </w:r>
-      <w:r>
-        <w:rPr>
-          <w:rFonts w:ascii="Arial" w:hAnsi="Arial" w:cs="Arial"/>
-          <w:b/>
-          <w:bCs/>
-        </w:rPr>
-        <w:t>Implementación y Evaluación de la Herramienta Tecnológica</w:t>
-      </w:r>
-    </w:p>
-    <w:p>
-      <w:pPr>
+        <w:t xml:space="preserve"> </w:t>
+      </w:r>
+      <w:r>
+        <w:rPr>
+          <w:rFonts w:ascii="Arial" w:hAnsi="Arial" w:cs="Arial"/>
+        </w:rPr>
+        <w:t>y Evaluación de la Implementación</w:t>
+      </w:r>
+      <w:r>
+        <w:rPr>
+          <w:rFonts w:ascii="Arial" w:hAnsi="Arial" w:cs="Arial"/>
+        </w:rPr>
+        <w:t xml:space="preserve"> ……………………..</w:t>
+      </w:r>
+      <w:r>
+        <w:rPr>
+          <w:rFonts w:ascii="Arial" w:hAnsi="Arial" w:cs="Arial"/>
+        </w:rPr>
+        <w:t xml:space="preserve"> 76</w:t>
+      </w:r>
+    </w:p>
+    <w:p>
+      <w:pPr>
+        <w:tabs>
+          <w:tab w:val="left" w:pos="426"/>
+        </w:tabs>
         <w:spacing w:after="0" w:line="360" w:lineRule="auto"/>
         <w:jc w:val="both"/>
         <w:rPr>
@@ -1196,31 +2131,67 @@
           <w:rFonts w:ascii="Arial" w:hAnsi="Arial" w:cs="Arial"/>
         </w:rPr>
         <w:tab/>
-        <w:t>Sistematización</w:t>
-      </w:r>
-      <w:r>
-        <w:rPr>
-          <w:rFonts w:ascii="Arial" w:hAnsi="Arial" w:cs="Arial"/>
-          <w:b/>
-          <w:bCs/>
-        </w:rPr>
-        <w:t xml:space="preserve"> </w:t>
-      </w:r>
-      <w:r>
-        <w:rPr>
-          <w:rFonts w:ascii="Arial" w:hAnsi="Arial" w:cs="Arial"/>
-        </w:rPr>
-        <w:t>y Evaluación de la Implementación</w:t>
-      </w:r>
-      <w:r>
-        <w:rPr>
-          <w:rFonts w:ascii="Arial" w:hAnsi="Arial" w:cs="Arial"/>
-        </w:rPr>
-        <w:t xml:space="preserve"> 76</w:t>
-      </w:r>
-    </w:p>
-    <w:p>
-      <w:pPr>
+        <w:t>Planificación de Actividades</w:t>
+      </w:r>
+      <w:r>
+        <w:rPr>
+          <w:rFonts w:ascii="Arial" w:hAnsi="Arial" w:cs="Arial"/>
+        </w:rPr>
+        <w:t xml:space="preserve"> ………………………………………………...</w:t>
+      </w:r>
+      <w:r>
+        <w:rPr>
+          <w:rFonts w:ascii="Arial" w:hAnsi="Arial" w:cs="Arial"/>
+        </w:rPr>
+        <w:t xml:space="preserve"> 77</w:t>
+      </w:r>
+    </w:p>
+    <w:p>
+      <w:pPr>
+        <w:pStyle w:val="P1"/>
+        <w:tabs>
+          <w:tab w:val="left" w:pos="426"/>
+        </w:tabs>
+        <w:jc w:val="both"/>
+        <w:rPr>
+          <w:rFonts w:cs="Arial"/>
+          <w:b w:val="0"/>
+        </w:rPr>
+      </w:pPr>
+      <w:r>
+        <w:rPr>
+          <w:rFonts w:cs="Arial"/>
+          <w:b w:val="0"/>
+        </w:rPr>
+        <w:tab/>
+      </w:r>
+      <w:r>
+        <w:rPr>
+          <w:rFonts w:cs="Arial"/>
+          <w:b w:val="0"/>
+        </w:rPr>
+        <w:t>Descripción de las actividades del cronograma de implementación de la herramienta</w:t>
+      </w:r>
+      <w:r>
+        <w:rPr>
+          <w:rFonts w:cs="Arial"/>
+          <w:b w:val="0"/>
+        </w:rPr>
+        <w:t xml:space="preserve"> …………………………………………………………………….....</w:t>
+      </w:r>
+      <w:r>
+        <w:rPr>
+          <w:rFonts w:cs="Arial"/>
+          <w:b w:val="0"/>
+        </w:rPr>
+        <w:t xml:space="preserve"> 78</w:t>
+      </w:r>
+    </w:p>
+    <w:p>
+      <w:pPr>
+        <w:tabs>
+          <w:tab w:val="left" w:pos="426"/>
+        </w:tabs>
         <w:spacing w:after="0" w:line="360" w:lineRule="auto"/>
         <w:jc w:val="both"/>
         <w:rPr>
@@ -1232,36 +2203,32 @@
           <w:rFonts w:ascii="Arial" w:hAnsi="Arial" w:cs="Arial"/>
         </w:rPr>
         <w:tab/>
-        <w:t>Planificación de Actividades 77</w:t>
-      </w:r>
-    </w:p>
-    <w:p>
-      <w:pPr>
-        <w:pStyle w:val="P1"/>
-        <w:ind w:firstLine="709"/>
-        <w:jc w:val="left"/>
-        <w:rPr>
-          <w:rFonts w:cs="Arial"/>
-          <w:b w:val="0"/>
-        </w:rPr>
-      </w:pPr>
-      <w:r>
-        <w:rPr>
-          <w:rFonts w:cs="Arial"/>
-          <w:b w:val="0"/>
-        </w:rPr>
-        <w:t>Descripción de las actividades del cronograma de implementación de la herramienta</w:t>
-      </w:r>
-      <w:r>
-        <w:rPr>
-          <w:rFonts w:cs="Arial"/>
-          <w:b w:val="0"/>
-        </w:rPr>
-        <w:t xml:space="preserve"> 78</w:t>
-      </w:r>
-    </w:p>
-    <w:p>
-      <w:pPr>
+        <w:t>Pruebas Alfas</w:t>
+      </w:r>
+      <w:r>
+        <w:rPr>
+          <w:rFonts w:ascii="Arial" w:hAnsi="Arial" w:cs="Arial"/>
+        </w:rPr>
+        <w:t xml:space="preserve"> …………………………………………………………………</w:t>
+      </w:r>
+      <w:r>
+        <w:rPr>
+          <w:rFonts w:ascii="Arial" w:hAnsi="Arial" w:cs="Arial"/>
+        </w:rPr>
+        <w:t xml:space="preserve"> </w:t>
+      </w:r>
+      <w:r>
+        <w:rPr>
+          <w:rFonts w:ascii="Arial" w:hAnsi="Arial" w:cs="Arial"/>
+        </w:rPr>
+        <w:t>79</w:t>
+      </w:r>
+    </w:p>
+    <w:p>
+      <w:pPr>
+        <w:tabs>
+          <w:tab w:val="left" w:pos="426"/>
+        </w:tabs>
         <w:spacing w:after="0" w:line="360" w:lineRule="auto"/>
         <w:jc w:val="both"/>
         <w:rPr>
@@ -1273,39 +2240,26 @@
           <w:rFonts w:ascii="Arial" w:hAnsi="Arial" w:cs="Arial"/>
         </w:rPr>
         <w:tab/>
-        <w:t xml:space="preserve">Pruebas Alfas </w:t>
-      </w:r>
-      <w:r>
-        <w:rPr>
-          <w:rFonts w:ascii="Arial" w:hAnsi="Arial" w:cs="Arial"/>
-        </w:rPr>
-        <w:t>79</w:t>
-      </w:r>
-    </w:p>
-    <w:p>
-      <w:pPr>
-        <w:spacing w:after="0" w:line="360" w:lineRule="auto"/>
-        <w:jc w:val="both"/>
-        <w:rPr>
-          <w:rFonts w:ascii="Arial" w:hAnsi="Arial" w:cs="Arial"/>
-        </w:rPr>
-      </w:pPr>
-      <w:r>
-        <w:rPr>
-          <w:rFonts w:ascii="Arial" w:hAnsi="Arial" w:cs="Arial"/>
-        </w:rPr>
-        <w:tab/>
         <w:t>Pruebas Betas</w:t>
       </w:r>
       <w:r>
         <w:rPr>
           <w:rFonts w:ascii="Arial" w:hAnsi="Arial" w:cs="Arial"/>
         </w:rPr>
+        <w:t xml:space="preserve"> ………………………………………………………………..</w:t>
+      </w:r>
+      <w:r>
+        <w:rPr>
+          <w:rFonts w:ascii="Arial" w:hAnsi="Arial" w:cs="Arial"/>
+        </w:rPr>
         <w:t xml:space="preserve"> 81</w:t>
       </w:r>
     </w:p>
     <w:p>
       <w:pPr>
+        <w:tabs>
+          <w:tab w:val="left" w:pos="426"/>
+        </w:tabs>
         <w:spacing w:after="0" w:line="360" w:lineRule="auto"/>
         <w:jc w:val="both"/>
         <w:rPr>
@@ -1324,11 +2278,20 @@
         <w:rPr>
           <w:rFonts w:ascii="Arial" w:hAnsi="Arial" w:cs="Arial"/>
         </w:rPr>
+        <w:t xml:space="preserve"> …………………………………………………….</w:t>
+      </w:r>
+      <w:r>
+        <w:rPr>
+          <w:rFonts w:ascii="Arial" w:hAnsi="Arial" w:cs="Arial"/>
+        </w:rPr>
         <w:t xml:space="preserve"> 84</w:t>
       </w:r>
     </w:p>
     <w:p>
       <w:pPr>
+        <w:tabs>
+          <w:tab w:val="left" w:pos="426"/>
+        </w:tabs>
         <w:spacing w:after="0" w:line="360" w:lineRule="auto"/>
         <w:jc w:val="both"/>
         <w:rPr>
@@ -1346,11 +2309,20 @@
         <w:rPr>
           <w:rFonts w:ascii="Arial" w:hAnsi="Arial" w:cs="Arial"/>
         </w:rPr>
+        <w:t xml:space="preserve"> …………………………………………………………...</w:t>
+      </w:r>
+      <w:r>
+        <w:rPr>
+          <w:rFonts w:ascii="Arial" w:hAnsi="Arial" w:cs="Arial"/>
+        </w:rPr>
         <w:t xml:space="preserve"> 86</w:t>
       </w:r>
     </w:p>
     <w:p>
       <w:pPr>
+        <w:tabs>
+          <w:tab w:val="left" w:pos="426"/>
+        </w:tabs>
         <w:spacing w:after="0" w:line="360" w:lineRule="auto"/>
         <w:jc w:val="both"/>
         <w:rPr>
@@ -1368,10 +2340,14 @@
         <w:rPr>
           <w:rFonts w:ascii="Arial" w:hAnsi="Arial" w:cs="Arial"/>
         </w:rPr>
+        <w:t xml:space="preserve"> …………………………………………………..</w:t>
+      </w:r>
+      <w:r>
+        <w:rPr>
+          <w:rFonts w:ascii="Arial" w:hAnsi="Arial" w:cs="Arial"/>
+        </w:rPr>
         <w:t xml:space="preserve"> 87</w:t>
       </w:r>
-      <w:bookmarkStart w:id="0" w:name="_GoBack"/>
-      <w:bookmarkEnd w:id="0"/>
     </w:p>
     <w:sectPr>
       <w:pgSz w:w="12240" w:h="15840"/>

</xml_diff>